<commit_message>
new file:   literature_review/A Precise Eye-Gaze Detection and Tracking System.pdf 	new file:   literature_review/Feature Extraction from Faces using Deformable Template.pdf 	modified:   literature_review/LiteratureReview.docx 	new file:   literature_review/Rapid Object Detection using a Boosted Cascade.pdf
</commit_message>
<xml_diff>
--- a/literature_review/LiteratureReview.docx
+++ b/literature_review/LiteratureReview.docx
@@ -1,6 +1,6 @@
 
 <file path=word/document.xml><?xml version="1.0" encoding="utf-8"?>
-<w:document xmlns:wpc="http://schemas.microsoft.com/office/word/2010/wordprocessingCanvas" xmlns:mc="http://schemas.openxmlformats.org/markup-compatibility/2006" xmlns:o="urn:schemas-microsoft-com:office:office" xmlns:r="http://schemas.openxmlformats.org/officeDocument/2006/relationships" xmlns:m="http://schemas.openxmlformats.org/officeDocument/2006/math" xmlns:v="urn:schemas-microsoft-com:vml" xmlns:wp14="http://schemas.microsoft.com/office/word/2010/wordprocessingDrawing" xmlns:wp="http://schemas.openxmlformats.org/drawingml/2006/wordprocessingDrawing" xmlns:w10="urn:schemas-microsoft-com:office:word" xmlns:w="http://schemas.openxmlformats.org/wordprocessingml/2006/main" xmlns:w14="http://schemas.microsoft.com/office/word/2010/wordml" xmlns:wpg="http://schemas.microsoft.com/office/word/2010/wordprocessingGroup" xmlns:wpi="http://schemas.microsoft.com/office/word/2010/wordprocessingInk" xmlns:wne="http://schemas.microsoft.com/office/word/2006/wordml" xmlns:wps="http://schemas.microsoft.com/office/word/2010/wordprocessingShape" mc:Ignorable="w14 wp14">
+<w:document xmlns:wpc="http://schemas.microsoft.com/office/word/2010/wordprocessingCanvas" xmlns:mc="http://schemas.openxmlformats.org/markup-compatibility/2006" xmlns:o="urn:schemas-microsoft-com:office:office" xmlns:r="http://schemas.openxmlformats.org/officeDocument/2006/relationships" xmlns:m="http://schemas.openxmlformats.org/officeDocument/2006/math" xmlns:v="urn:schemas-microsoft-com:vml" xmlns:wp14="http://schemas.microsoft.com/office/word/2010/wordprocessingDrawing" xmlns:wp="http://schemas.openxmlformats.org/drawingml/2006/wordprocessingDrawing" xmlns:w10="urn:schemas-microsoft-com:office:word" xmlns:w="http://schemas.openxmlformats.org/wordprocessingml/2006/main" xmlns:w14="http://schemas.microsoft.com/office/word/2010/wordml" xmlns:w15="http://schemas.microsoft.com/office/word/2012/wordml" xmlns:wpg="http://schemas.microsoft.com/office/word/2010/wordprocessingGroup" xmlns:wpi="http://schemas.microsoft.com/office/word/2010/wordprocessingInk" xmlns:wne="http://schemas.microsoft.com/office/word/2006/wordml" xmlns:wps="http://schemas.microsoft.com/office/word/2010/wordprocessingShape" mc:Ignorable="w14 w15 wp14">
   <w:body>
     <w:p>
       <w:pPr>
@@ -205,124 +205,7 @@
         <w:t xml:space="preserve">Generative algorithms build a model for the object tracked and use this model to the region in an image that has minimum differences. </w:t>
       </w:r>
       <w:r>
-        <w:t>Discrimina</w:t>
-      </w:r>
-      <w:r>
-        <w:t>tive</w:t>
-      </w:r>
-      <w:r>
-        <w:t xml:space="preserve"> </w:t>
-      </w:r>
-      <w:r>
-        <w:t>algorithms</w:t>
-      </w:r>
-      <w:r>
-        <w:t xml:space="preserve"> </w:t>
-      </w:r>
-      <w:r>
-        <w:t>pose</w:t>
-      </w:r>
-      <w:r>
-        <w:t xml:space="preserve"> </w:t>
-      </w:r>
-      <w:r>
-        <w:t>the</w:t>
-      </w:r>
-      <w:r>
-        <w:t xml:space="preserve"> </w:t>
-      </w:r>
-      <w:r>
-        <w:t>tracking</w:t>
-      </w:r>
-      <w:r>
-        <w:t xml:space="preserve"> </w:t>
-      </w:r>
-      <w:r>
-        <w:t>problem</w:t>
-      </w:r>
-      <w:r>
-        <w:t xml:space="preserve"> </w:t>
-      </w:r>
-      <w:r>
-        <w:t>as</w:t>
-      </w:r>
-      <w:r>
-        <w:t xml:space="preserve"> </w:t>
-      </w:r>
-      <w:r>
-        <w:t>a</w:t>
-      </w:r>
-      <w:r>
-        <w:t xml:space="preserve"> </w:t>
-      </w:r>
-      <w:r>
-        <w:t>binary</w:t>
-      </w:r>
-      <w:r>
-        <w:t xml:space="preserve"> </w:t>
-      </w:r>
-      <w:r>
-        <w:t>classification task in</w:t>
-      </w:r>
-      <w:r>
-        <w:t xml:space="preserve"> </w:t>
-      </w:r>
-      <w:r>
-        <w:t>order</w:t>
-      </w:r>
-      <w:r>
-        <w:t xml:space="preserve"> </w:t>
-      </w:r>
-      <w:r>
-        <w:t>to find the</w:t>
-      </w:r>
-      <w:r>
-        <w:t xml:space="preserve"> </w:t>
-      </w:r>
-      <w:r>
-        <w:t>decision</w:t>
-      </w:r>
-      <w:r>
-        <w:t xml:space="preserve"> </w:t>
-      </w:r>
-      <w:r>
-        <w:t>boundary</w:t>
-      </w:r>
-      <w:r>
-        <w:t xml:space="preserve"> </w:t>
-      </w:r>
-      <w:r>
-        <w:t>for</w:t>
-      </w:r>
-      <w:r>
-        <w:t xml:space="preserve"> </w:t>
-      </w:r>
-      <w:r>
-        <w:t>separating</w:t>
-      </w:r>
-      <w:r>
-        <w:t xml:space="preserve"> </w:t>
-      </w:r>
-      <w:r>
-        <w:t>the target object</w:t>
-      </w:r>
-      <w:r>
-        <w:t xml:space="preserve"> </w:t>
-      </w:r>
-      <w:r>
-        <w:t>from</w:t>
-      </w:r>
-      <w:r>
-        <w:t xml:space="preserve"> </w:t>
-      </w:r>
-      <w:r>
-        <w:t>the</w:t>
-      </w:r>
-      <w:r>
-        <w:t xml:space="preserve"> </w:t>
-      </w:r>
-      <w:r>
-        <w:t>background</w:t>
+        <w:t>Discriminative algorithms pose the tracking problem as a binary classification task in order to find the decision boundary for separating the target object from the background</w:t>
       </w:r>
       <w:r>
         <w:t xml:space="preserve"> </w:t>
@@ -367,19 +250,288 @@
     <w:p/>
     <w:p>
       <w:r>
-        <w:t xml:space="preserve">Face detection is the third issue being reviewed. It may be used as an alternative method to improve or even substitute eye tracking and eye location. </w:t>
+        <w:t>Face det</w:t>
+      </w:r>
+      <w:r>
+        <w:t xml:space="preserve">ection is the third issue </w:t>
+      </w:r>
+      <w:r>
+        <w:t>reviewed. It may be used as an alternative method to improve or even substitute eye tracking and eye location</w:t>
+      </w:r>
+      <w:r>
+        <w:t xml:space="preserve"> in later phases of this project</w:t>
+      </w:r>
+      <w:r>
+        <w:t xml:space="preserve">. </w:t>
       </w:r>
     </w:p>
     <w:p/>
     <w:p>
+      <w:r>
+        <w:t>Researches on face detection have made a</w:t>
+      </w:r>
+      <w:r>
+        <w:t xml:space="preserve"> series of</w:t>
+      </w:r>
+      <w:r>
+        <w:t xml:space="preserve"> significant achievement</w:t>
+      </w:r>
+      <w:r>
+        <w:t xml:space="preserve">, such as colour-based detection, neural-based detection and feature-based detection. Considering time complexity, accuracy and reliability, this report reviewed a machine learning algorithm proposed by Viola and </w:t>
+      </w:r>
+      <w:r>
+        <w:lastRenderedPageBreak/>
+        <w:t xml:space="preserve">Joes as described in [19]. </w:t>
+      </w:r>
+      <w:r>
+        <w:t xml:space="preserve">This approach distinguished by three key contributions. The first </w:t>
+      </w:r>
+      <w:r>
+        <w:t xml:space="preserve">is the introduction of a new </w:t>
+      </w:r>
+      <w:r>
+        <w:t xml:space="preserve">image representation called the </w:t>
+      </w:r>
+      <w:r>
+        <w:t>“Integral Image” which allo</w:t>
+      </w:r>
+      <w:r>
+        <w:t>ws the features used by our de-</w:t>
+      </w:r>
+      <w:proofErr w:type="spellStart"/>
+      <w:r>
+        <w:t>tector</w:t>
+      </w:r>
+      <w:proofErr w:type="spellEnd"/>
+      <w:r>
+        <w:t xml:space="preserve"> </w:t>
+      </w:r>
+      <w:r>
+        <w:t>to be computed</w:t>
+      </w:r>
+      <w:r>
+        <w:t xml:space="preserve"> </w:t>
+      </w:r>
+      <w:r>
+        <w:t>very quickly. The second</w:t>
+      </w:r>
+      <w:r>
+        <w:t xml:space="preserve"> is a learning </w:t>
+      </w:r>
+      <w:r>
+        <w:t>algorithm, based on AdaBo</w:t>
+      </w:r>
+      <w:r>
+        <w:t>ost, which selects a small num</w:t>
+      </w:r>
+      <w:r>
+        <w:t>ber of critical visual featur</w:t>
+      </w:r>
+      <w:r>
+        <w:t xml:space="preserve">es from a larger set and yields </w:t>
+      </w:r>
+      <w:r>
+        <w:t>extremely efficient classifier</w:t>
+      </w:r>
+      <w:r>
+        <w:t xml:space="preserve">s [5]. The third contribution is </w:t>
+      </w:r>
+      <w:r>
+        <w:t>a method for combining in</w:t>
+      </w:r>
+      <w:r>
+        <w:t>creasingly more complex classi</w:t>
+      </w:r>
+      <w:r>
+        <w:t>fiers</w:t>
+      </w:r>
+      <w:r>
+        <w:t xml:space="preserve"> </w:t>
+      </w:r>
+      <w:r>
+        <w:t>in</w:t>
+      </w:r>
+      <w:r>
+        <w:t xml:space="preserve"> </w:t>
+      </w:r>
+      <w:r>
+        <w:t>a</w:t>
+      </w:r>
+      <w:r>
+        <w:t xml:space="preserve"> </w:t>
+      </w:r>
+      <w:r>
+        <w:t>“cascade”</w:t>
+      </w:r>
+      <w:r>
+        <w:t xml:space="preserve"> </w:t>
+      </w:r>
+      <w:r>
+        <w:t>which</w:t>
+      </w:r>
+      <w:r>
+        <w:t xml:space="preserve"> </w:t>
+      </w:r>
+      <w:r>
+        <w:t>allows</w:t>
+      </w:r>
+      <w:r>
+        <w:t xml:space="preserve"> </w:t>
+      </w:r>
+      <w:r>
+        <w:t>background</w:t>
+      </w:r>
+      <w:r>
+        <w:t xml:space="preserve"> </w:t>
+      </w:r>
+      <w:r>
+        <w:t>regions</w:t>
+      </w:r>
+      <w:r>
+        <w:t xml:space="preserve"> </w:t>
+      </w:r>
+      <w:r>
+        <w:t>of</w:t>
+      </w:r>
+      <w:r>
+        <w:t xml:space="preserve"> the </w:t>
+      </w:r>
+      <w:r>
+        <w:t>image to be quickly disca</w:t>
+      </w:r>
+      <w:r>
+        <w:t>rded while spending more compu</w:t>
+      </w:r>
+      <w:r>
+        <w:t>tation on promising object-like regions.</w:t>
+      </w:r>
+      <w:r>
+        <w:t xml:space="preserve"> [19]</w:t>
+      </w:r>
+    </w:p>
+    <w:p/>
+    <w:p>
+      <w:r>
+        <w:t xml:space="preserve">Discussion </w:t>
+      </w:r>
+    </w:p>
+    <w:p>
+      <w:pPr>
+        <w:pStyle w:val="ListParagraph"/>
+        <w:numPr>
+          <w:ilvl w:val="0"/>
+          <w:numId w:val="3"/>
+        </w:numPr>
+      </w:pPr>
+      <w:r>
+        <w:t>Eye location</w:t>
+      </w:r>
+    </w:p>
+    <w:p>
+      <w:r>
+        <w:t xml:space="preserve">In [3] the Hough transform is used to locate eyes by detecting shape of iris or pupil. Problem is that it requires explicit feature detection. </w:t>
+      </w:r>
+    </w:p>
+    <w:p/>
+    <w:p>
+      <w:r>
+        <w:t>As shown in [4],</w:t>
+      </w:r>
+      <w:r>
+        <w:t xml:space="preserve"> </w:t>
+      </w:r>
+      <w:r>
+        <w:t>Perez et al. used thresholds</w:t>
+      </w:r>
+      <w:r>
+        <w:t xml:space="preserve"> of image intensities to detect </w:t>
+      </w:r>
+      <w:r>
+        <w:t>a</w:t>
+      </w:r>
+      <w:r>
+        <w:t>nd evaluate the centre of pupil</w:t>
+      </w:r>
+      <w:r>
+        <w:t>.</w:t>
+      </w:r>
+      <w:r>
+        <w:t xml:space="preserve"> </w:t>
+      </w:r>
+      <w:r>
+        <w:t xml:space="preserve"> The eye camera follows the head movements maintaining the pupil centred in the image. When a tracking error is produced, the image from a camera with a wider field of view is used to locate the eye and quickly recover the tracking process. Four infrared light sources, synchronised with the shutter of the eye camera, are used to produce corneal glints. Its special shape has been exploited to allow the optimisation of the image processing algorithms developed for this system. Special care has been taken in limiting the illumination power and working way below the dangerous levels. After a calibration procedure, the line of gaze is determined by using the pupil-glint vector. The glints are validated using the iris outline with the purpose of avoiding the glint distortion due to the changes in the curvature on the ocular globe. The proposed algorithms determine the pupil centre with sub-pixel resolution, minimising the measurement error in the pupil-glint vector.</w:t>
+      </w:r>
+      <w:r>
+        <w:t xml:space="preserve"> The problem with this approach is that it is quite sensitive to </w:t>
+      </w:r>
+      <w:r>
+        <w:t>illumination changing</w:t>
+      </w:r>
+      <w:r>
+        <w:t>.</w:t>
+      </w:r>
+    </w:p>
+    <w:p/>
+    <w:p>
+      <w:proofErr w:type="spellStart"/>
+      <w:r>
+        <w:t>Yuil</w:t>
+      </w:r>
+      <w:r>
+        <w:t>le</w:t>
+      </w:r>
+      <w:proofErr w:type="spellEnd"/>
+      <w:r>
+        <w:t xml:space="preserve"> et al. proposed a deformable </w:t>
+      </w:r>
+      <w:r>
+        <w:t>template model</w:t>
+      </w:r>
+      <w:r>
+        <w:t>. This approach describe the feature of interest by a parameterized template. An energy function is defined which links edges, peaks, and valleys on the image</w:t>
+      </w:r>
+      <w:r>
+        <w:t xml:space="preserve"> intensity to corresponding properties of the template. The template then interacts dynamically with the image by altering its parameter values to minimize the energy function, thereby deforming itself to find the best fit. The final parameter values can be used as descriptors for the feature</w:t>
+      </w:r>
+      <w:proofErr w:type="gramStart"/>
+      <w:r>
+        <w:t>.[</w:t>
+      </w:r>
+      <w:proofErr w:type="gramEnd"/>
+      <w:r>
+        <w:t xml:space="preserve">5] The only problem with this method is that it is unable to handle the situation when eyes are closed. Even so </w:t>
+      </w:r>
+      <w:proofErr w:type="spellStart"/>
+      <w:r>
+        <w:t>Yuille</w:t>
+      </w:r>
+      <w:proofErr w:type="spellEnd"/>
+      <w:r>
+        <w:t xml:space="preserve"> et </w:t>
+      </w:r>
+      <w:proofErr w:type="spellStart"/>
+      <w:r>
+        <w:t>al</w:t>
+      </w:r>
+      <w:r>
+        <w:t>’s</w:t>
+      </w:r>
+      <w:proofErr w:type="spellEnd"/>
+      <w:r>
+        <w:t xml:space="preserve"> model can be an option for the later phase of this project.</w:t>
+      </w:r>
       <w:bookmarkStart w:id="0" w:name="_GoBack"/>
       <w:bookmarkEnd w:id="0"/>
     </w:p>
     <w:p/>
     <w:p/>
     <w:p/>
-    <w:p>
-      <w:r>
+    <w:p/>
+    <w:p/>
+    <w:p/>
+    <w:p>
+      <w:r>
+        <w:lastRenderedPageBreak/>
         <w:br w:type="page"/>
       </w:r>
     </w:p>
@@ -684,7 +836,7 @@
 </file>
 
 <file path=word/numbering.xml><?xml version="1.0" encoding="utf-8"?>
-<w:numbering xmlns:wpc="http://schemas.microsoft.com/office/word/2010/wordprocessingCanvas" xmlns:mc="http://schemas.openxmlformats.org/markup-compatibility/2006" xmlns:o="urn:schemas-microsoft-com:office:office" xmlns:r="http://schemas.openxmlformats.org/officeDocument/2006/relationships" xmlns:m="http://schemas.openxmlformats.org/officeDocument/2006/math" xmlns:v="urn:schemas-microsoft-com:vml" xmlns:wp14="http://schemas.microsoft.com/office/word/2010/wordprocessingDrawing" xmlns:wp="http://schemas.openxmlformats.org/drawingml/2006/wordprocessingDrawing" xmlns:w10="urn:schemas-microsoft-com:office:word" xmlns:w="http://schemas.openxmlformats.org/wordprocessingml/2006/main" xmlns:w14="http://schemas.microsoft.com/office/word/2010/wordml" xmlns:wpg="http://schemas.microsoft.com/office/word/2010/wordprocessingGroup" xmlns:wpi="http://schemas.microsoft.com/office/word/2010/wordprocessingInk" xmlns:wne="http://schemas.microsoft.com/office/word/2006/wordml" xmlns:wps="http://schemas.microsoft.com/office/word/2010/wordprocessingShape" mc:Ignorable="w14 wp14">
+<w:numbering xmlns:wpc="http://schemas.microsoft.com/office/word/2010/wordprocessingCanvas" xmlns:mc="http://schemas.openxmlformats.org/markup-compatibility/2006" xmlns:o="urn:schemas-microsoft-com:office:office" xmlns:r="http://schemas.openxmlformats.org/officeDocument/2006/relationships" xmlns:m="http://schemas.openxmlformats.org/officeDocument/2006/math" xmlns:v="urn:schemas-microsoft-com:vml" xmlns:wp14="http://schemas.microsoft.com/office/word/2010/wordprocessingDrawing" xmlns:wp="http://schemas.openxmlformats.org/drawingml/2006/wordprocessingDrawing" xmlns:w10="urn:schemas-microsoft-com:office:word" xmlns:w="http://schemas.openxmlformats.org/wordprocessingml/2006/main" xmlns:w14="http://schemas.microsoft.com/office/word/2010/wordml" xmlns:w15="http://schemas.microsoft.com/office/word/2012/wordml" xmlns:wpg="http://schemas.microsoft.com/office/word/2010/wordprocessingGroup" xmlns:wpi="http://schemas.microsoft.com/office/word/2010/wordprocessingInk" xmlns:wne="http://schemas.microsoft.com/office/word/2006/wordml" xmlns:wps="http://schemas.microsoft.com/office/word/2010/wordprocessingShape" mc:Ignorable="w14 w15 wp14">
   <w:abstractNum w:abstractNumId="0">
     <w:nsid w:val="01CF7E20"/>
     <w:multiLevelType w:val="hybridMultilevel"/>
@@ -774,14 +926,222 @@
       </w:pPr>
     </w:lvl>
   </w:abstractNum>
+  <w:abstractNum w:abstractNumId="1">
+    <w:nsid w:val="1E485F93"/>
+    <w:multiLevelType w:val="hybridMultilevel"/>
+    <w:tmpl w:val="4AB68D36"/>
+    <w:lvl w:ilvl="0" w:tplc="0C09000F">
+      <w:start w:val="1"/>
+      <w:numFmt w:val="decimal"/>
+      <w:lvlText w:val="%1."/>
+      <w:lvlJc w:val="left"/>
+      <w:pPr>
+        <w:ind w:left="720" w:hanging="360"/>
+      </w:pPr>
+      <w:rPr>
+        <w:rFonts w:hint="default"/>
+      </w:rPr>
+    </w:lvl>
+    <w:lvl w:ilvl="1" w:tplc="0C090019" w:tentative="1">
+      <w:start w:val="1"/>
+      <w:numFmt w:val="lowerLetter"/>
+      <w:lvlText w:val="%2."/>
+      <w:lvlJc w:val="left"/>
+      <w:pPr>
+        <w:ind w:left="1440" w:hanging="360"/>
+      </w:pPr>
+    </w:lvl>
+    <w:lvl w:ilvl="2" w:tplc="0C09001B" w:tentative="1">
+      <w:start w:val="1"/>
+      <w:numFmt w:val="lowerRoman"/>
+      <w:lvlText w:val="%3."/>
+      <w:lvlJc w:val="right"/>
+      <w:pPr>
+        <w:ind w:left="2160" w:hanging="180"/>
+      </w:pPr>
+    </w:lvl>
+    <w:lvl w:ilvl="3" w:tplc="0C09000F" w:tentative="1">
+      <w:start w:val="1"/>
+      <w:numFmt w:val="decimal"/>
+      <w:lvlText w:val="%4."/>
+      <w:lvlJc w:val="left"/>
+      <w:pPr>
+        <w:ind w:left="2880" w:hanging="360"/>
+      </w:pPr>
+    </w:lvl>
+    <w:lvl w:ilvl="4" w:tplc="0C090019" w:tentative="1">
+      <w:start w:val="1"/>
+      <w:numFmt w:val="lowerLetter"/>
+      <w:lvlText w:val="%5."/>
+      <w:lvlJc w:val="left"/>
+      <w:pPr>
+        <w:ind w:left="3600" w:hanging="360"/>
+      </w:pPr>
+    </w:lvl>
+    <w:lvl w:ilvl="5" w:tplc="0C09001B" w:tentative="1">
+      <w:start w:val="1"/>
+      <w:numFmt w:val="lowerRoman"/>
+      <w:lvlText w:val="%6."/>
+      <w:lvlJc w:val="right"/>
+      <w:pPr>
+        <w:ind w:left="4320" w:hanging="180"/>
+      </w:pPr>
+    </w:lvl>
+    <w:lvl w:ilvl="6" w:tplc="0C09000F" w:tentative="1">
+      <w:start w:val="1"/>
+      <w:numFmt w:val="decimal"/>
+      <w:lvlText w:val="%7."/>
+      <w:lvlJc w:val="left"/>
+      <w:pPr>
+        <w:ind w:left="5040" w:hanging="360"/>
+      </w:pPr>
+    </w:lvl>
+    <w:lvl w:ilvl="7" w:tplc="0C090019" w:tentative="1">
+      <w:start w:val="1"/>
+      <w:numFmt w:val="lowerLetter"/>
+      <w:lvlText w:val="%8."/>
+      <w:lvlJc w:val="left"/>
+      <w:pPr>
+        <w:ind w:left="5760" w:hanging="360"/>
+      </w:pPr>
+    </w:lvl>
+    <w:lvl w:ilvl="8" w:tplc="0C09001B" w:tentative="1">
+      <w:start w:val="1"/>
+      <w:numFmt w:val="lowerRoman"/>
+      <w:lvlText w:val="%9."/>
+      <w:lvlJc w:val="right"/>
+      <w:pPr>
+        <w:ind w:left="6480" w:hanging="180"/>
+      </w:pPr>
+    </w:lvl>
+  </w:abstractNum>
+  <w:abstractNum w:abstractNumId="2">
+    <w:nsid w:val="6B8E644B"/>
+    <w:multiLevelType w:val="hybridMultilevel"/>
+    <w:tmpl w:val="1318E740"/>
+    <w:lvl w:ilvl="0" w:tplc="4906B7BA">
+      <w:start w:val="1"/>
+      <w:numFmt w:val="bullet"/>
+      <w:lvlText w:val=""/>
+      <w:lvlJc w:val="left"/>
+      <w:pPr>
+        <w:ind w:left="720" w:hanging="360"/>
+      </w:pPr>
+      <w:rPr>
+        <w:rFonts w:ascii="Symbol" w:eastAsiaTheme="minorEastAsia" w:hAnsi="Symbol" w:cstheme="minorBidi" w:hint="default"/>
+      </w:rPr>
+    </w:lvl>
+    <w:lvl w:ilvl="1" w:tplc="0C090003" w:tentative="1">
+      <w:start w:val="1"/>
+      <w:numFmt w:val="bullet"/>
+      <w:lvlText w:val="o"/>
+      <w:lvlJc w:val="left"/>
+      <w:pPr>
+        <w:ind w:left="1440" w:hanging="360"/>
+      </w:pPr>
+      <w:rPr>
+        <w:rFonts w:ascii="Courier New" w:hAnsi="Courier New" w:cs="Courier New" w:hint="default"/>
+      </w:rPr>
+    </w:lvl>
+    <w:lvl w:ilvl="2" w:tplc="0C090005" w:tentative="1">
+      <w:start w:val="1"/>
+      <w:numFmt w:val="bullet"/>
+      <w:lvlText w:val=""/>
+      <w:lvlJc w:val="left"/>
+      <w:pPr>
+        <w:ind w:left="2160" w:hanging="360"/>
+      </w:pPr>
+      <w:rPr>
+        <w:rFonts w:ascii="Wingdings" w:hAnsi="Wingdings" w:hint="default"/>
+      </w:rPr>
+    </w:lvl>
+    <w:lvl w:ilvl="3" w:tplc="0C090001" w:tentative="1">
+      <w:start w:val="1"/>
+      <w:numFmt w:val="bullet"/>
+      <w:lvlText w:val=""/>
+      <w:lvlJc w:val="left"/>
+      <w:pPr>
+        <w:ind w:left="2880" w:hanging="360"/>
+      </w:pPr>
+      <w:rPr>
+        <w:rFonts w:ascii="Symbol" w:hAnsi="Symbol" w:hint="default"/>
+      </w:rPr>
+    </w:lvl>
+    <w:lvl w:ilvl="4" w:tplc="0C090003" w:tentative="1">
+      <w:start w:val="1"/>
+      <w:numFmt w:val="bullet"/>
+      <w:lvlText w:val="o"/>
+      <w:lvlJc w:val="left"/>
+      <w:pPr>
+        <w:ind w:left="3600" w:hanging="360"/>
+      </w:pPr>
+      <w:rPr>
+        <w:rFonts w:ascii="Courier New" w:hAnsi="Courier New" w:cs="Courier New" w:hint="default"/>
+      </w:rPr>
+    </w:lvl>
+    <w:lvl w:ilvl="5" w:tplc="0C090005" w:tentative="1">
+      <w:start w:val="1"/>
+      <w:numFmt w:val="bullet"/>
+      <w:lvlText w:val=""/>
+      <w:lvlJc w:val="left"/>
+      <w:pPr>
+        <w:ind w:left="4320" w:hanging="360"/>
+      </w:pPr>
+      <w:rPr>
+        <w:rFonts w:ascii="Wingdings" w:hAnsi="Wingdings" w:hint="default"/>
+      </w:rPr>
+    </w:lvl>
+    <w:lvl w:ilvl="6" w:tplc="0C090001" w:tentative="1">
+      <w:start w:val="1"/>
+      <w:numFmt w:val="bullet"/>
+      <w:lvlText w:val=""/>
+      <w:lvlJc w:val="left"/>
+      <w:pPr>
+        <w:ind w:left="5040" w:hanging="360"/>
+      </w:pPr>
+      <w:rPr>
+        <w:rFonts w:ascii="Symbol" w:hAnsi="Symbol" w:hint="default"/>
+      </w:rPr>
+    </w:lvl>
+    <w:lvl w:ilvl="7" w:tplc="0C090003" w:tentative="1">
+      <w:start w:val="1"/>
+      <w:numFmt w:val="bullet"/>
+      <w:lvlText w:val="o"/>
+      <w:lvlJc w:val="left"/>
+      <w:pPr>
+        <w:ind w:left="5760" w:hanging="360"/>
+      </w:pPr>
+      <w:rPr>
+        <w:rFonts w:ascii="Courier New" w:hAnsi="Courier New" w:cs="Courier New" w:hint="default"/>
+      </w:rPr>
+    </w:lvl>
+    <w:lvl w:ilvl="8" w:tplc="0C090005" w:tentative="1">
+      <w:start w:val="1"/>
+      <w:numFmt w:val="bullet"/>
+      <w:lvlText w:val=""/>
+      <w:lvlJc w:val="left"/>
+      <w:pPr>
+        <w:ind w:left="6480" w:hanging="360"/>
+      </w:pPr>
+      <w:rPr>
+        <w:rFonts w:ascii="Wingdings" w:hAnsi="Wingdings" w:hint="default"/>
+      </w:rPr>
+    </w:lvl>
+  </w:abstractNum>
   <w:num w:numId="1">
     <w:abstractNumId w:val="0"/>
+  </w:num>
+  <w:num w:numId="2">
+    <w:abstractNumId w:val="1"/>
+  </w:num>
+  <w:num w:numId="3">
+    <w:abstractNumId w:val="2"/>
   </w:num>
 </w:numbering>
 </file>
 
 <file path=word/styles.xml><?xml version="1.0" encoding="utf-8"?>
-<w:styles xmlns:mc="http://schemas.openxmlformats.org/markup-compatibility/2006" xmlns:r="http://schemas.openxmlformats.org/officeDocument/2006/relationships" xmlns:w="http://schemas.openxmlformats.org/wordprocessingml/2006/main" xmlns:w14="http://schemas.microsoft.com/office/word/2010/wordml" mc:Ignorable="w14">
+<w:styles xmlns:mc="http://schemas.openxmlformats.org/markup-compatibility/2006" xmlns:r="http://schemas.openxmlformats.org/officeDocument/2006/relationships" xmlns:w="http://schemas.openxmlformats.org/wordprocessingml/2006/main" xmlns:w14="http://schemas.microsoft.com/office/word/2010/wordml" xmlns:w15="http://schemas.microsoft.com/office/word/2012/wordml" mc:Ignorable="w14 w15">
   <w:docDefaults>
     <w:rPrDefault>
       <w:rPr>
@@ -797,345 +1157,378 @@
       </w:pPr>
     </w:pPrDefault>
   </w:docDefaults>
-  <w:latentStyles w:defLockedState="0" w:defUIPriority="99" w:defSemiHidden="1" w:defUnhideWhenUsed="1" w:defQFormat="0" w:count="267">
-    <w:lsdException w:name="Normal" w:semiHidden="0" w:uiPriority="0" w:unhideWhenUsed="0" w:qFormat="1"/>
-    <w:lsdException w:name="heading 1" w:semiHidden="0" w:uiPriority="9" w:unhideWhenUsed="0" w:qFormat="1"/>
-    <w:lsdException w:name="heading 2" w:uiPriority="9" w:qFormat="1"/>
-    <w:lsdException w:name="heading 3" w:uiPriority="9" w:qFormat="1"/>
-    <w:lsdException w:name="heading 4" w:uiPriority="9" w:qFormat="1"/>
-    <w:lsdException w:name="heading 5" w:uiPriority="9" w:qFormat="1"/>
-    <w:lsdException w:name="heading 6" w:uiPriority="9" w:qFormat="1"/>
-    <w:lsdException w:name="heading 7" w:uiPriority="9" w:qFormat="1"/>
-    <w:lsdException w:name="heading 8" w:uiPriority="9" w:qFormat="1"/>
-    <w:lsdException w:name="heading 9" w:uiPriority="9" w:qFormat="1"/>
-    <w:lsdException w:name="toc 1" w:uiPriority="39"/>
-    <w:lsdException w:name="toc 2" w:uiPriority="39"/>
-    <w:lsdException w:name="toc 3" w:uiPriority="39"/>
-    <w:lsdException w:name="toc 4" w:uiPriority="39"/>
-    <w:lsdException w:name="toc 5" w:uiPriority="39"/>
-    <w:lsdException w:name="toc 6" w:uiPriority="39"/>
-    <w:lsdException w:name="toc 7" w:uiPriority="39"/>
-    <w:lsdException w:name="toc 8" w:uiPriority="39"/>
-    <w:lsdException w:name="toc 9" w:uiPriority="39"/>
-    <w:lsdException w:name="caption" w:uiPriority="35" w:qFormat="1"/>
-    <w:lsdException w:name="Title" w:semiHidden="0" w:uiPriority="10" w:unhideWhenUsed="0" w:qFormat="1"/>
-    <w:lsdException w:name="Default Paragraph Font" w:uiPriority="1"/>
-    <w:lsdException w:name="Subtitle" w:semiHidden="0" w:uiPriority="11" w:unhideWhenUsed="0" w:qFormat="1"/>
-    <w:lsdException w:name="Strong" w:semiHidden="0" w:uiPriority="22" w:unhideWhenUsed="0" w:qFormat="1"/>
-    <w:lsdException w:name="Emphasis" w:semiHidden="0" w:uiPriority="20" w:unhideWhenUsed="0" w:qFormat="1"/>
-    <w:lsdException w:name="Table Grid" w:semiHidden="0" w:uiPriority="39" w:unhideWhenUsed="0"/>
-    <w:lsdException w:name="Placeholder Text" w:unhideWhenUsed="0"/>
-    <w:lsdException w:name="No Spacing" w:semiHidden="0" w:uiPriority="1" w:unhideWhenUsed="0" w:qFormat="1"/>
-    <w:lsdException w:name="Light Shading" w:semiHidden="0" w:uiPriority="60" w:unhideWhenUsed="0"/>
-    <w:lsdException w:name="Light List" w:semiHidden="0" w:uiPriority="61" w:unhideWhenUsed="0"/>
-    <w:lsdException w:name="Light Grid" w:semiHidden="0" w:uiPriority="62" w:unhideWhenUsed="0"/>
-    <w:lsdException w:name="Medium Shading 1" w:semiHidden="0" w:uiPriority="63" w:unhideWhenUsed="0"/>
-    <w:lsdException w:name="Medium Shading 2" w:semiHidden="0" w:uiPriority="64" w:unhideWhenUsed="0"/>
-    <w:lsdException w:name="Medium List 1" w:semiHidden="0" w:uiPriority="65" w:unhideWhenUsed="0"/>
-    <w:lsdException w:name="Medium List 2" w:semiHidden="0" w:uiPriority="66" w:unhideWhenUsed="0"/>
-    <w:lsdException w:name="Medium Grid 1" w:semiHidden="0" w:uiPriority="67" w:unhideWhenUsed="0"/>
-    <w:lsdException w:name="Medium Grid 2" w:semiHidden="0" w:uiPriority="68" w:unhideWhenUsed="0"/>
-    <w:lsdException w:name="Medium Grid 3" w:semiHidden="0" w:uiPriority="69" w:unhideWhenUsed="0"/>
-    <w:lsdException w:name="Dark List" w:semiHidden="0" w:uiPriority="70" w:unhideWhenUsed="0"/>
-    <w:lsdException w:name="Colorful Shading" w:semiHidden="0" w:uiPriority="71" w:unhideWhenUsed="0"/>
-    <w:lsdException w:name="Colorful List" w:semiHidden="0" w:uiPriority="72" w:unhideWhenUsed="0"/>
-    <w:lsdException w:name="Colorful Grid" w:semiHidden="0" w:uiPriority="73" w:unhideWhenUsed="0"/>
-    <w:lsdException w:name="Light Shading Accent 1" w:semiHidden="0" w:uiPriority="60" w:unhideWhenUsed="0"/>
-    <w:lsdException w:name="Light List Accent 1" w:semiHidden="0" w:uiPriority="61" w:unhideWhenUsed="0"/>
-    <w:lsdException w:name="Light Grid Accent 1" w:semiHidden="0" w:uiPriority="62" w:unhideWhenUsed="0"/>
-    <w:lsdException w:name="Medium Shading 1 Accent 1" w:semiHidden="0" w:uiPriority="63" w:unhideWhenUsed="0"/>
-    <w:lsdException w:name="Medium Shading 2 Accent 1" w:semiHidden="0" w:uiPriority="64" w:unhideWhenUsed="0"/>
-    <w:lsdException w:name="Medium List 1 Accent 1" w:semiHidden="0" w:uiPriority="65" w:unhideWhenUsed="0"/>
-    <w:lsdException w:name="Revision" w:unhideWhenUsed="0"/>
-    <w:lsdException w:name="List Paragraph" w:semiHidden="0" w:uiPriority="34" w:unhideWhenUsed="0" w:qFormat="1"/>
-    <w:lsdException w:name="Quote" w:semiHidden="0" w:uiPriority="29" w:unhideWhenUsed="0" w:qFormat="1"/>
-    <w:lsdException w:name="Intense Quote" w:semiHidden="0" w:uiPriority="30" w:unhideWhenUsed="0" w:qFormat="1"/>
-    <w:lsdException w:name="Medium List 2 Accent 1" w:semiHidden="0" w:uiPriority="66" w:unhideWhenUsed="0"/>
-    <w:lsdException w:name="Medium Grid 1 Accent 1" w:semiHidden="0" w:uiPriority="67" w:unhideWhenUsed="0"/>
-    <w:lsdException w:name="Medium Grid 2 Accent 1" w:semiHidden="0" w:uiPriority="68" w:unhideWhenUsed="0"/>
-    <w:lsdException w:name="Medium Grid 3 Accent 1" w:semiHidden="0" w:uiPriority="69" w:unhideWhenUsed="0"/>
-    <w:lsdException w:name="Dark List Accent 1" w:semiHidden="0" w:uiPriority="70" w:unhideWhenUsed="0"/>
-    <w:lsdException w:name="Colorful Shading Accent 1" w:semiHidden="0" w:uiPriority="71" w:unhideWhenUsed="0"/>
-    <w:lsdException w:name="Colorful List Accent 1" w:semiHidden="0" w:uiPriority="72" w:unhideWhenUsed="0"/>
-    <w:lsdException w:name="Colorful Grid Accent 1" w:semiHidden="0" w:uiPriority="73" w:unhideWhenUsed="0"/>
-    <w:lsdException w:name="Light Shading Accent 2" w:semiHidden="0" w:uiPriority="60" w:unhideWhenUsed="0"/>
-    <w:lsdException w:name="Light List Accent 2" w:semiHidden="0" w:uiPriority="61" w:unhideWhenUsed="0"/>
-    <w:lsdException w:name="Light Grid Accent 2" w:semiHidden="0" w:uiPriority="62" w:unhideWhenUsed="0"/>
-    <w:lsdException w:name="Medium Shading 1 Accent 2" w:semiHidden="0" w:uiPriority="63" w:unhideWhenUsed="0"/>
-    <w:lsdException w:name="Medium Shading 2 Accent 2" w:semiHidden="0" w:uiPriority="64" w:unhideWhenUsed="0"/>
-    <w:lsdException w:name="Medium List 1 Accent 2" w:semiHidden="0" w:uiPriority="65" w:unhideWhenUsed="0"/>
-    <w:lsdException w:name="Medium List 2 Accent 2" w:semiHidden="0" w:uiPriority="66" w:unhideWhenUsed="0"/>
-    <w:lsdException w:name="Medium Grid 1 Accent 2" w:semiHidden="0" w:uiPriority="67" w:unhideWhenUsed="0"/>
-    <w:lsdException w:name="Medium Grid 2 Accent 2" w:semiHidden="0" w:uiPriority="68" w:unhideWhenUsed="0"/>
-    <w:lsdException w:name="Medium Grid 3 Accent 2" w:semiHidden="0" w:uiPriority="69" w:unhideWhenUsed="0"/>
-    <w:lsdException w:name="Dark List Accent 2" w:semiHidden="0" w:uiPriority="70" w:unhideWhenUsed="0"/>
-    <w:lsdException w:name="Colorful Shading Accent 2" w:semiHidden="0" w:uiPriority="71" w:unhideWhenUsed="0"/>
-    <w:lsdException w:name="Colorful List Accent 2" w:semiHidden="0" w:uiPriority="72" w:unhideWhenUsed="0"/>
-    <w:lsdException w:name="Colorful Grid Accent 2" w:semiHidden="0" w:uiPriority="73" w:unhideWhenUsed="0"/>
-    <w:lsdException w:name="Light Shading Accent 3" w:semiHidden="0" w:uiPriority="60" w:unhideWhenUsed="0"/>
-    <w:lsdException w:name="Light List Accent 3" w:semiHidden="0" w:uiPriority="61" w:unhideWhenUsed="0"/>
-    <w:lsdException w:name="Light Grid Accent 3" w:semiHidden="0" w:uiPriority="62" w:unhideWhenUsed="0"/>
-    <w:lsdException w:name="Medium Shading 1 Accent 3" w:semiHidden="0" w:uiPriority="63" w:unhideWhenUsed="0"/>
-    <w:lsdException w:name="Medium Shading 2 Accent 3" w:semiHidden="0" w:uiPriority="64" w:unhideWhenUsed="0"/>
-    <w:lsdException w:name="Medium List 1 Accent 3" w:semiHidden="0" w:uiPriority="65" w:unhideWhenUsed="0"/>
-    <w:lsdException w:name="Medium List 2 Accent 3" w:semiHidden="0" w:uiPriority="66" w:unhideWhenUsed="0"/>
-    <w:lsdException w:name="Medium Grid 1 Accent 3" w:semiHidden="0" w:uiPriority="67" w:unhideWhenUsed="0"/>
-    <w:lsdException w:name="Medium Grid 2 Accent 3" w:semiHidden="0" w:uiPriority="68" w:unhideWhenUsed="0"/>
-    <w:lsdException w:name="Medium Grid 3 Accent 3" w:semiHidden="0" w:uiPriority="69" w:unhideWhenUsed="0"/>
-    <w:lsdException w:name="Dark List Accent 3" w:semiHidden="0" w:uiPriority="70" w:unhideWhenUsed="0"/>
-    <w:lsdException w:name="Colorful Shading Accent 3" w:semiHidden="0" w:uiPriority="71" w:unhideWhenUsed="0"/>
-    <w:lsdException w:name="Colorful List Accent 3" w:semiHidden="0" w:uiPriority="72" w:unhideWhenUsed="0"/>
-    <w:lsdException w:name="Colorful Grid Accent 3" w:semiHidden="0" w:uiPriority="73" w:unhideWhenUsed="0"/>
-    <w:lsdException w:name="Light Shading Accent 4" w:semiHidden="0" w:uiPriority="60" w:unhideWhenUsed="0"/>
-    <w:lsdException w:name="Light List Accent 4" w:semiHidden="0" w:uiPriority="61" w:unhideWhenUsed="0"/>
-    <w:lsdException w:name="Light Grid Accent 4" w:semiHidden="0" w:uiPriority="62" w:unhideWhenUsed="0"/>
-    <w:lsdException w:name="Medium Shading 1 Accent 4" w:semiHidden="0" w:uiPriority="63" w:unhideWhenUsed="0"/>
-    <w:lsdException w:name="Medium Shading 2 Accent 4" w:semiHidden="0" w:uiPriority="64" w:unhideWhenUsed="0"/>
-    <w:lsdException w:name="Medium List 1 Accent 4" w:semiHidden="0" w:uiPriority="65" w:unhideWhenUsed="0"/>
-    <w:lsdException w:name="Medium List 2 Accent 4" w:semiHidden="0" w:uiPriority="66" w:unhideWhenUsed="0"/>
-    <w:lsdException w:name="Medium Grid 1 Accent 4" w:semiHidden="0" w:uiPriority="67" w:unhideWhenUsed="0"/>
-    <w:lsdException w:name="Medium Grid 2 Accent 4" w:semiHidden="0" w:uiPriority="68" w:unhideWhenUsed="0"/>
-    <w:lsdException w:name="Medium Grid 3 Accent 4" w:semiHidden="0" w:uiPriority="69" w:unhideWhenUsed="0"/>
-    <w:lsdException w:name="Dark List Accent 4" w:semiHidden="0" w:uiPriority="70" w:unhideWhenUsed="0"/>
-    <w:lsdException w:name="Colorful Shading Accent 4" w:semiHidden="0" w:uiPriority="71" w:unhideWhenUsed="0"/>
-    <w:lsdException w:name="Colorful List Accent 4" w:semiHidden="0" w:uiPriority="72" w:unhideWhenUsed="0"/>
-    <w:lsdException w:name="Colorful Grid Accent 4" w:semiHidden="0" w:uiPriority="73" w:unhideWhenUsed="0"/>
-    <w:lsdException w:name="Light Shading Accent 5" w:semiHidden="0" w:uiPriority="60" w:unhideWhenUsed="0"/>
-    <w:lsdException w:name="Light List Accent 5" w:semiHidden="0" w:uiPriority="61" w:unhideWhenUsed="0"/>
-    <w:lsdException w:name="Light Grid Accent 5" w:semiHidden="0" w:uiPriority="62" w:unhideWhenUsed="0"/>
-    <w:lsdException w:name="Medium Shading 1 Accent 5" w:semiHidden="0" w:uiPriority="63" w:unhideWhenUsed="0"/>
-    <w:lsdException w:name="Medium Shading 2 Accent 5" w:semiHidden="0" w:uiPriority="64" w:unhideWhenUsed="0"/>
-    <w:lsdException w:name="Medium List 1 Accent 5" w:semiHidden="0" w:uiPriority="65" w:unhideWhenUsed="0"/>
-    <w:lsdException w:name="Medium List 2 Accent 5" w:semiHidden="0" w:uiPriority="66" w:unhideWhenUsed="0"/>
-    <w:lsdException w:name="Medium Grid 1 Accent 5" w:semiHidden="0" w:uiPriority="67" w:unhideWhenUsed="0"/>
-    <w:lsdException w:name="Medium Grid 2 Accent 5" w:semiHidden="0" w:uiPriority="68" w:unhideWhenUsed="0"/>
-    <w:lsdException w:name="Medium Grid 3 Accent 5" w:semiHidden="0" w:uiPriority="69" w:unhideWhenUsed="0"/>
-    <w:lsdException w:name="Dark List Accent 5" w:semiHidden="0" w:uiPriority="70" w:unhideWhenUsed="0"/>
-    <w:lsdException w:name="Colorful Shading Accent 5" w:semiHidden="0" w:uiPriority="71" w:unhideWhenUsed="0"/>
-    <w:lsdException w:name="Colorful List Accent 5" w:semiHidden="0" w:uiPriority="72" w:unhideWhenUsed="0"/>
-    <w:lsdException w:name="Colorful Grid Accent 5" w:semiHidden="0" w:uiPriority="73" w:unhideWhenUsed="0"/>
-    <w:lsdException w:name="Light Shading Accent 6" w:semiHidden="0" w:uiPriority="60" w:unhideWhenUsed="0"/>
-    <w:lsdException w:name="Light List Accent 6" w:semiHidden="0" w:uiPriority="61" w:unhideWhenUsed="0"/>
-    <w:lsdException w:name="Light Grid Accent 6" w:semiHidden="0" w:uiPriority="62" w:unhideWhenUsed="0"/>
-    <w:lsdException w:name="Medium Shading 1 Accent 6" w:semiHidden="0" w:uiPriority="63" w:unhideWhenUsed="0"/>
-    <w:lsdException w:name="Medium Shading 2 Accent 6" w:semiHidden="0" w:uiPriority="64" w:unhideWhenUsed="0"/>
-    <w:lsdException w:name="Medium List 1 Accent 6" w:semiHidden="0" w:uiPriority="65" w:unhideWhenUsed="0"/>
-    <w:lsdException w:name="Medium List 2 Accent 6" w:semiHidden="0" w:uiPriority="66" w:unhideWhenUsed="0"/>
-    <w:lsdException w:name="Medium Grid 1 Accent 6" w:semiHidden="0" w:uiPriority="67" w:unhideWhenUsed="0"/>
-    <w:lsdException w:name="Medium Grid 2 Accent 6" w:semiHidden="0" w:uiPriority="68" w:unhideWhenUsed="0"/>
-    <w:lsdException w:name="Medium Grid 3 Accent 6" w:semiHidden="0" w:uiPriority="69" w:unhideWhenUsed="0"/>
-    <w:lsdException w:name="Dark List Accent 6" w:semiHidden="0" w:uiPriority="70" w:unhideWhenUsed="0"/>
-    <w:lsdException w:name="Colorful Shading Accent 6" w:semiHidden="0" w:uiPriority="71" w:unhideWhenUsed="0"/>
-    <w:lsdException w:name="Colorful List Accent 6" w:semiHidden="0" w:uiPriority="72" w:unhideWhenUsed="0"/>
-    <w:lsdException w:name="Colorful Grid Accent 6" w:semiHidden="0" w:uiPriority="73" w:unhideWhenUsed="0"/>
-    <w:lsdException w:name="Subtle Emphasis" w:semiHidden="0" w:uiPriority="19" w:unhideWhenUsed="0" w:qFormat="1"/>
-    <w:lsdException w:name="Intense Emphasis" w:semiHidden="0" w:uiPriority="21" w:unhideWhenUsed="0" w:qFormat="1"/>
-    <w:lsdException w:name="Subtle Reference" w:semiHidden="0" w:uiPriority="31" w:unhideWhenUsed="0" w:qFormat="1"/>
-    <w:lsdException w:name="Intense Reference" w:semiHidden="0" w:uiPriority="32" w:unhideWhenUsed="0" w:qFormat="1"/>
-    <w:lsdException w:name="Book Title" w:semiHidden="0" w:uiPriority="33" w:unhideWhenUsed="0" w:qFormat="1"/>
-    <w:lsdException w:name="Bibliography" w:uiPriority="37"/>
-    <w:lsdException w:name="TOC Heading" w:uiPriority="39" w:qFormat="1"/>
-  </w:latentStyles>
-  <w:style w:type="paragraph" w:default="1" w:styleId="Normal">
-    <w:name w:val="Normal"/>
-    <w:qFormat/>
-  </w:style>
-  <w:style w:type="character" w:default="1" w:styleId="DefaultParagraphFont">
-    <w:name w:val="Default Paragraph Font"/>
-    <w:uiPriority w:val="1"/>
-    <w:semiHidden/>
-    <w:unhideWhenUsed/>
-  </w:style>
-  <w:style w:type="table" w:default="1" w:styleId="TableNormal">
-    <w:name w:val="Normal Table"/>
-    <w:uiPriority w:val="99"/>
-    <w:semiHidden/>
-    <w:unhideWhenUsed/>
-    <w:tblPr>
-      <w:tblInd w:w="0" w:type="dxa"/>
-      <w:tblCellMar>
-        <w:top w:w="0" w:type="dxa"/>
-        <w:left w:w="108" w:type="dxa"/>
-        <w:bottom w:w="0" w:type="dxa"/>
-        <w:right w:w="108" w:type="dxa"/>
-      </w:tblCellMar>
-    </w:tblPr>
-  </w:style>
-  <w:style w:type="numbering" w:default="1" w:styleId="NoList">
-    <w:name w:val="No List"/>
-    <w:uiPriority w:val="99"/>
-    <w:semiHidden/>
-    <w:unhideWhenUsed/>
-  </w:style>
-  <w:style w:type="paragraph" w:styleId="ListParagraph">
-    <w:name w:val="List Paragraph"/>
-    <w:basedOn w:val="Normal"/>
-    <w:uiPriority w:val="34"/>
-    <w:qFormat/>
-    <w:rsid w:val="00CC6011"/>
-    <w:pPr>
-      <w:ind w:left="720"/>
-      <w:contextualSpacing/>
-    </w:pPr>
-  </w:style>
-</w:styles>
-</file>
-
-<file path=word/stylesWithEffects.xml><?xml version="1.0" encoding="utf-8"?>
-<w:styles xmlns:wpc="http://schemas.microsoft.com/office/word/2010/wordprocessingCanvas" xmlns:mc="http://schemas.openxmlformats.org/markup-compatibility/2006" xmlns:o="urn:schemas-microsoft-com:office:office" xmlns:r="http://schemas.openxmlformats.org/officeDocument/2006/relationships" xmlns:m="http://schemas.openxmlformats.org/officeDocument/2006/math" xmlns:v="urn:schemas-microsoft-com:vml" xmlns:wp14="http://schemas.microsoft.com/office/word/2010/wordprocessingDrawing" xmlns:wp="http://schemas.openxmlformats.org/drawingml/2006/wordprocessingDrawing" xmlns:w10="urn:schemas-microsoft-com:office:word" xmlns:w="http://schemas.openxmlformats.org/wordprocessingml/2006/main" xmlns:w14="http://schemas.microsoft.com/office/word/2010/wordml" xmlns:wpg="http://schemas.microsoft.com/office/word/2010/wordprocessingGroup" xmlns:wpi="http://schemas.microsoft.com/office/word/2010/wordprocessingInk" xmlns:wne="http://schemas.microsoft.com/office/word/2006/wordml" xmlns:wps="http://schemas.microsoft.com/office/word/2010/wordprocessingShape" mc:Ignorable="w14 wp14">
-  <w:docDefaults>
-    <w:rPrDefault>
-      <w:rPr>
-        <w:rFonts w:asciiTheme="minorHAnsi" w:eastAsiaTheme="minorEastAsia" w:hAnsiTheme="minorHAnsi" w:cstheme="minorBidi"/>
-        <w:sz w:val="22"/>
-        <w:szCs w:val="22"/>
-        <w:lang w:val="en-AU" w:eastAsia="zh-CN" w:bidi="ar-SA"/>
-      </w:rPr>
-    </w:rPrDefault>
-    <w:pPrDefault>
-      <w:pPr>
-        <w:spacing w:after="160" w:line="259" w:lineRule="auto"/>
-      </w:pPr>
-    </w:pPrDefault>
-  </w:docDefaults>
-  <w:latentStyles w:defLockedState="0" w:defUIPriority="99" w:defSemiHidden="1" w:defUnhideWhenUsed="1" w:defQFormat="0" w:count="267">
-    <w:lsdException w:name="Normal" w:semiHidden="0" w:uiPriority="0" w:unhideWhenUsed="0" w:qFormat="1"/>
-    <w:lsdException w:name="heading 1" w:semiHidden="0" w:uiPriority="9" w:unhideWhenUsed="0" w:qFormat="1"/>
-    <w:lsdException w:name="heading 2" w:uiPriority="9" w:qFormat="1"/>
-    <w:lsdException w:name="heading 3" w:uiPriority="9" w:qFormat="1"/>
-    <w:lsdException w:name="heading 4" w:uiPriority="9" w:qFormat="1"/>
-    <w:lsdException w:name="heading 5" w:uiPriority="9" w:qFormat="1"/>
-    <w:lsdException w:name="heading 6" w:uiPriority="9" w:qFormat="1"/>
-    <w:lsdException w:name="heading 7" w:uiPriority="9" w:qFormat="1"/>
-    <w:lsdException w:name="heading 8" w:uiPriority="9" w:qFormat="1"/>
-    <w:lsdException w:name="heading 9" w:uiPriority="9" w:qFormat="1"/>
-    <w:lsdException w:name="toc 1" w:uiPriority="39"/>
-    <w:lsdException w:name="toc 2" w:uiPriority="39"/>
-    <w:lsdException w:name="toc 3" w:uiPriority="39"/>
-    <w:lsdException w:name="toc 4" w:uiPriority="39"/>
-    <w:lsdException w:name="toc 5" w:uiPriority="39"/>
-    <w:lsdException w:name="toc 6" w:uiPriority="39"/>
-    <w:lsdException w:name="toc 7" w:uiPriority="39"/>
-    <w:lsdException w:name="toc 8" w:uiPriority="39"/>
-    <w:lsdException w:name="toc 9" w:uiPriority="39"/>
-    <w:lsdException w:name="caption" w:uiPriority="35" w:qFormat="1"/>
-    <w:lsdException w:name="Title" w:semiHidden="0" w:uiPriority="10" w:unhideWhenUsed="0" w:qFormat="1"/>
-    <w:lsdException w:name="Default Paragraph Font" w:uiPriority="1"/>
-    <w:lsdException w:name="Subtitle" w:semiHidden="0" w:uiPriority="11" w:unhideWhenUsed="0" w:qFormat="1"/>
-    <w:lsdException w:name="Strong" w:semiHidden="0" w:uiPriority="22" w:unhideWhenUsed="0" w:qFormat="1"/>
-    <w:lsdException w:name="Emphasis" w:semiHidden="0" w:uiPriority="20" w:unhideWhenUsed="0" w:qFormat="1"/>
-    <w:lsdException w:name="Table Grid" w:semiHidden="0" w:uiPriority="39" w:unhideWhenUsed="0"/>
-    <w:lsdException w:name="Placeholder Text" w:unhideWhenUsed="0"/>
-    <w:lsdException w:name="No Spacing" w:semiHidden="0" w:uiPriority="1" w:unhideWhenUsed="0" w:qFormat="1"/>
-    <w:lsdException w:name="Light Shading" w:semiHidden="0" w:uiPriority="60" w:unhideWhenUsed="0"/>
-    <w:lsdException w:name="Light List" w:semiHidden="0" w:uiPriority="61" w:unhideWhenUsed="0"/>
-    <w:lsdException w:name="Light Grid" w:semiHidden="0" w:uiPriority="62" w:unhideWhenUsed="0"/>
-    <w:lsdException w:name="Medium Shading 1" w:semiHidden="0" w:uiPriority="63" w:unhideWhenUsed="0"/>
-    <w:lsdException w:name="Medium Shading 2" w:semiHidden="0" w:uiPriority="64" w:unhideWhenUsed="0"/>
-    <w:lsdException w:name="Medium List 1" w:semiHidden="0" w:uiPriority="65" w:unhideWhenUsed="0"/>
-    <w:lsdException w:name="Medium List 2" w:semiHidden="0" w:uiPriority="66" w:unhideWhenUsed="0"/>
-    <w:lsdException w:name="Medium Grid 1" w:semiHidden="0" w:uiPriority="67" w:unhideWhenUsed="0"/>
-    <w:lsdException w:name="Medium Grid 2" w:semiHidden="0" w:uiPriority="68" w:unhideWhenUsed="0"/>
-    <w:lsdException w:name="Medium Grid 3" w:semiHidden="0" w:uiPriority="69" w:unhideWhenUsed="0"/>
-    <w:lsdException w:name="Dark List" w:semiHidden="0" w:uiPriority="70" w:unhideWhenUsed="0"/>
-    <w:lsdException w:name="Colorful Shading" w:semiHidden="0" w:uiPriority="71" w:unhideWhenUsed="0"/>
-    <w:lsdException w:name="Colorful List" w:semiHidden="0" w:uiPriority="72" w:unhideWhenUsed="0"/>
-    <w:lsdException w:name="Colorful Grid" w:semiHidden="0" w:uiPriority="73" w:unhideWhenUsed="0"/>
-    <w:lsdException w:name="Light Shading Accent 1" w:semiHidden="0" w:uiPriority="60" w:unhideWhenUsed="0"/>
-    <w:lsdException w:name="Light List Accent 1" w:semiHidden="0" w:uiPriority="61" w:unhideWhenUsed="0"/>
-    <w:lsdException w:name="Light Grid Accent 1" w:semiHidden="0" w:uiPriority="62" w:unhideWhenUsed="0"/>
-    <w:lsdException w:name="Medium Shading 1 Accent 1" w:semiHidden="0" w:uiPriority="63" w:unhideWhenUsed="0"/>
-    <w:lsdException w:name="Medium Shading 2 Accent 1" w:semiHidden="0" w:uiPriority="64" w:unhideWhenUsed="0"/>
-    <w:lsdException w:name="Medium List 1 Accent 1" w:semiHidden="0" w:uiPriority="65" w:unhideWhenUsed="0"/>
-    <w:lsdException w:name="Revision" w:unhideWhenUsed="0"/>
-    <w:lsdException w:name="List Paragraph" w:semiHidden="0" w:uiPriority="34" w:unhideWhenUsed="0" w:qFormat="1"/>
-    <w:lsdException w:name="Quote" w:semiHidden="0" w:uiPriority="29" w:unhideWhenUsed="0" w:qFormat="1"/>
-    <w:lsdException w:name="Intense Quote" w:semiHidden="0" w:uiPriority="30" w:unhideWhenUsed="0" w:qFormat="1"/>
-    <w:lsdException w:name="Medium List 2 Accent 1" w:semiHidden="0" w:uiPriority="66" w:unhideWhenUsed="0"/>
-    <w:lsdException w:name="Medium Grid 1 Accent 1" w:semiHidden="0" w:uiPriority="67" w:unhideWhenUsed="0"/>
-    <w:lsdException w:name="Medium Grid 2 Accent 1" w:semiHidden="0" w:uiPriority="68" w:unhideWhenUsed="0"/>
-    <w:lsdException w:name="Medium Grid 3 Accent 1" w:semiHidden="0" w:uiPriority="69" w:unhideWhenUsed="0"/>
-    <w:lsdException w:name="Dark List Accent 1" w:semiHidden="0" w:uiPriority="70" w:unhideWhenUsed="0"/>
-    <w:lsdException w:name="Colorful Shading Accent 1" w:semiHidden="0" w:uiPriority="71" w:unhideWhenUsed="0"/>
-    <w:lsdException w:name="Colorful List Accent 1" w:semiHidden="0" w:uiPriority="72" w:unhideWhenUsed="0"/>
-    <w:lsdException w:name="Colorful Grid Accent 1" w:semiHidden="0" w:uiPriority="73" w:unhideWhenUsed="0"/>
-    <w:lsdException w:name="Light Shading Accent 2" w:semiHidden="0" w:uiPriority="60" w:unhideWhenUsed="0"/>
-    <w:lsdException w:name="Light List Accent 2" w:semiHidden="0" w:uiPriority="61" w:unhideWhenUsed="0"/>
-    <w:lsdException w:name="Light Grid Accent 2" w:semiHidden="0" w:uiPriority="62" w:unhideWhenUsed="0"/>
-    <w:lsdException w:name="Medium Shading 1 Accent 2" w:semiHidden="0" w:uiPriority="63" w:unhideWhenUsed="0"/>
-    <w:lsdException w:name="Medium Shading 2 Accent 2" w:semiHidden="0" w:uiPriority="64" w:unhideWhenUsed="0"/>
-    <w:lsdException w:name="Medium List 1 Accent 2" w:semiHidden="0" w:uiPriority="65" w:unhideWhenUsed="0"/>
-    <w:lsdException w:name="Medium List 2 Accent 2" w:semiHidden="0" w:uiPriority="66" w:unhideWhenUsed="0"/>
-    <w:lsdException w:name="Medium Grid 1 Accent 2" w:semiHidden="0" w:uiPriority="67" w:unhideWhenUsed="0"/>
-    <w:lsdException w:name="Medium Grid 2 Accent 2" w:semiHidden="0" w:uiPriority="68" w:unhideWhenUsed="0"/>
-    <w:lsdException w:name="Medium Grid 3 Accent 2" w:semiHidden="0" w:uiPriority="69" w:unhideWhenUsed="0"/>
-    <w:lsdException w:name="Dark List Accent 2" w:semiHidden="0" w:uiPriority="70" w:unhideWhenUsed="0"/>
-    <w:lsdException w:name="Colorful Shading Accent 2" w:semiHidden="0" w:uiPriority="71" w:unhideWhenUsed="0"/>
-    <w:lsdException w:name="Colorful List Accent 2" w:semiHidden="0" w:uiPriority="72" w:unhideWhenUsed="0"/>
-    <w:lsdException w:name="Colorful Grid Accent 2" w:semiHidden="0" w:uiPriority="73" w:unhideWhenUsed="0"/>
-    <w:lsdException w:name="Light Shading Accent 3" w:semiHidden="0" w:uiPriority="60" w:unhideWhenUsed="0"/>
-    <w:lsdException w:name="Light List Accent 3" w:semiHidden="0" w:uiPriority="61" w:unhideWhenUsed="0"/>
-    <w:lsdException w:name="Light Grid Accent 3" w:semiHidden="0" w:uiPriority="62" w:unhideWhenUsed="0"/>
-    <w:lsdException w:name="Medium Shading 1 Accent 3" w:semiHidden="0" w:uiPriority="63" w:unhideWhenUsed="0"/>
-    <w:lsdException w:name="Medium Shading 2 Accent 3" w:semiHidden="0" w:uiPriority="64" w:unhideWhenUsed="0"/>
-    <w:lsdException w:name="Medium List 1 Accent 3" w:semiHidden="0" w:uiPriority="65" w:unhideWhenUsed="0"/>
-    <w:lsdException w:name="Medium List 2 Accent 3" w:semiHidden="0" w:uiPriority="66" w:unhideWhenUsed="0"/>
-    <w:lsdException w:name="Medium Grid 1 Accent 3" w:semiHidden="0" w:uiPriority="67" w:unhideWhenUsed="0"/>
-    <w:lsdException w:name="Medium Grid 2 Accent 3" w:semiHidden="0" w:uiPriority="68" w:unhideWhenUsed="0"/>
-    <w:lsdException w:name="Medium Grid 3 Accent 3" w:semiHidden="0" w:uiPriority="69" w:unhideWhenUsed="0"/>
-    <w:lsdException w:name="Dark List Accent 3" w:semiHidden="0" w:uiPriority="70" w:unhideWhenUsed="0"/>
-    <w:lsdException w:name="Colorful Shading Accent 3" w:semiHidden="0" w:uiPriority="71" w:unhideWhenUsed="0"/>
-    <w:lsdException w:name="Colorful List Accent 3" w:semiHidden="0" w:uiPriority="72" w:unhideWhenUsed="0"/>
-    <w:lsdException w:name="Colorful Grid Accent 3" w:semiHidden="0" w:uiPriority="73" w:unhideWhenUsed="0"/>
-    <w:lsdException w:name="Light Shading Accent 4" w:semiHidden="0" w:uiPriority="60" w:unhideWhenUsed="0"/>
-    <w:lsdException w:name="Light List Accent 4" w:semiHidden="0" w:uiPriority="61" w:unhideWhenUsed="0"/>
-    <w:lsdException w:name="Light Grid Accent 4" w:semiHidden="0" w:uiPriority="62" w:unhideWhenUsed="0"/>
-    <w:lsdException w:name="Medium Shading 1 Accent 4" w:semiHidden="0" w:uiPriority="63" w:unhideWhenUsed="0"/>
-    <w:lsdException w:name="Medium Shading 2 Accent 4" w:semiHidden="0" w:uiPriority="64" w:unhideWhenUsed="0"/>
-    <w:lsdException w:name="Medium List 1 Accent 4" w:semiHidden="0" w:uiPriority="65" w:unhideWhenUsed="0"/>
-    <w:lsdException w:name="Medium List 2 Accent 4" w:semiHidden="0" w:uiPriority="66" w:unhideWhenUsed="0"/>
-    <w:lsdException w:name="Medium Grid 1 Accent 4" w:semiHidden="0" w:uiPriority="67" w:unhideWhenUsed="0"/>
-    <w:lsdException w:name="Medium Grid 2 Accent 4" w:semiHidden="0" w:uiPriority="68" w:unhideWhenUsed="0"/>
-    <w:lsdException w:name="Medium Grid 3 Accent 4" w:semiHidden="0" w:uiPriority="69" w:unhideWhenUsed="0"/>
-    <w:lsdException w:name="Dark List Accent 4" w:semiHidden="0" w:uiPriority="70" w:unhideWhenUsed="0"/>
-    <w:lsdException w:name="Colorful Shading Accent 4" w:semiHidden="0" w:uiPriority="71" w:unhideWhenUsed="0"/>
-    <w:lsdException w:name="Colorful List Accent 4" w:semiHidden="0" w:uiPriority="72" w:unhideWhenUsed="0"/>
-    <w:lsdException w:name="Colorful Grid Accent 4" w:semiHidden="0" w:uiPriority="73" w:unhideWhenUsed="0"/>
-    <w:lsdException w:name="Light Shading Accent 5" w:semiHidden="0" w:uiPriority="60" w:unhideWhenUsed="0"/>
-    <w:lsdException w:name="Light List Accent 5" w:semiHidden="0" w:uiPriority="61" w:unhideWhenUsed="0"/>
-    <w:lsdException w:name="Light Grid Accent 5" w:semiHidden="0" w:uiPriority="62" w:unhideWhenUsed="0"/>
-    <w:lsdException w:name="Medium Shading 1 Accent 5" w:semiHidden="0" w:uiPriority="63" w:unhideWhenUsed="0"/>
-    <w:lsdException w:name="Medium Shading 2 Accent 5" w:semiHidden="0" w:uiPriority="64" w:unhideWhenUsed="0"/>
-    <w:lsdException w:name="Medium List 1 Accent 5" w:semiHidden="0" w:uiPriority="65" w:unhideWhenUsed="0"/>
-    <w:lsdException w:name="Medium List 2 Accent 5" w:semiHidden="0" w:uiPriority="66" w:unhideWhenUsed="0"/>
-    <w:lsdException w:name="Medium Grid 1 Accent 5" w:semiHidden="0" w:uiPriority="67" w:unhideWhenUsed="0"/>
-    <w:lsdException w:name="Medium Grid 2 Accent 5" w:semiHidden="0" w:uiPriority="68" w:unhideWhenUsed="0"/>
-    <w:lsdException w:name="Medium Grid 3 Accent 5" w:semiHidden="0" w:uiPriority="69" w:unhideWhenUsed="0"/>
-    <w:lsdException w:name="Dark List Accent 5" w:semiHidden="0" w:uiPriority="70" w:unhideWhenUsed="0"/>
-    <w:lsdException w:name="Colorful Shading Accent 5" w:semiHidden="0" w:uiPriority="71" w:unhideWhenUsed="0"/>
-    <w:lsdException w:name="Colorful List Accent 5" w:semiHidden="0" w:uiPriority="72" w:unhideWhenUsed="0"/>
-    <w:lsdException w:name="Colorful Grid Accent 5" w:semiHidden="0" w:uiPriority="73" w:unhideWhenUsed="0"/>
-    <w:lsdException w:name="Light Shading Accent 6" w:semiHidden="0" w:uiPriority="60" w:unhideWhenUsed="0"/>
-    <w:lsdException w:name="Light List Accent 6" w:semiHidden="0" w:uiPriority="61" w:unhideWhenUsed="0"/>
-    <w:lsdException w:name="Light Grid Accent 6" w:semiHidden="0" w:uiPriority="62" w:unhideWhenUsed="0"/>
-    <w:lsdException w:name="Medium Shading 1 Accent 6" w:semiHidden="0" w:uiPriority="63" w:unhideWhenUsed="0"/>
-    <w:lsdException w:name="Medium Shading 2 Accent 6" w:semiHidden="0" w:uiPriority="64" w:unhideWhenUsed="0"/>
-    <w:lsdException w:name="Medium List 1 Accent 6" w:semiHidden="0" w:uiPriority="65" w:unhideWhenUsed="0"/>
-    <w:lsdException w:name="Medium List 2 Accent 6" w:semiHidden="0" w:uiPriority="66" w:unhideWhenUsed="0"/>
-    <w:lsdException w:name="Medium Grid 1 Accent 6" w:semiHidden="0" w:uiPriority="67" w:unhideWhenUsed="0"/>
-    <w:lsdException w:name="Medium Grid 2 Accent 6" w:semiHidden="0" w:uiPriority="68" w:unhideWhenUsed="0"/>
-    <w:lsdException w:name="Medium Grid 3 Accent 6" w:semiHidden="0" w:uiPriority="69" w:unhideWhenUsed="0"/>
-    <w:lsdException w:name="Dark List Accent 6" w:semiHidden="0" w:uiPriority="70" w:unhideWhenUsed="0"/>
-    <w:lsdException w:name="Colorful Shading Accent 6" w:semiHidden="0" w:uiPriority="71" w:unhideWhenUsed="0"/>
-    <w:lsdException w:name="Colorful List Accent 6" w:semiHidden="0" w:uiPriority="72" w:unhideWhenUsed="0"/>
-    <w:lsdException w:name="Colorful Grid Accent 6" w:semiHidden="0" w:uiPriority="73" w:unhideWhenUsed="0"/>
-    <w:lsdException w:name="Subtle Emphasis" w:semiHidden="0" w:uiPriority="19" w:unhideWhenUsed="0" w:qFormat="1"/>
-    <w:lsdException w:name="Intense Emphasis" w:semiHidden="0" w:uiPriority="21" w:unhideWhenUsed="0" w:qFormat="1"/>
-    <w:lsdException w:name="Subtle Reference" w:semiHidden="0" w:uiPriority="31" w:unhideWhenUsed="0" w:qFormat="1"/>
-    <w:lsdException w:name="Intense Reference" w:semiHidden="0" w:uiPriority="32" w:unhideWhenUsed="0" w:qFormat="1"/>
-    <w:lsdException w:name="Book Title" w:semiHidden="0" w:uiPriority="33" w:unhideWhenUsed="0" w:qFormat="1"/>
-    <w:lsdException w:name="Bibliography" w:uiPriority="37"/>
-    <w:lsdException w:name="TOC Heading" w:uiPriority="39" w:qFormat="1"/>
+  <w:latentStyles w:defLockedState="0" w:defUIPriority="99" w:defSemiHidden="0" w:defUnhideWhenUsed="0" w:defQFormat="0" w:count="371">
+    <w:lsdException w:name="Normal" w:uiPriority="0" w:qFormat="1"/>
+    <w:lsdException w:name="heading 1" w:uiPriority="9" w:qFormat="1"/>
+    <w:lsdException w:name="heading 2" w:semiHidden="1" w:uiPriority="9" w:unhideWhenUsed="1" w:qFormat="1"/>
+    <w:lsdException w:name="heading 3" w:semiHidden="1" w:uiPriority="9" w:unhideWhenUsed="1" w:qFormat="1"/>
+    <w:lsdException w:name="heading 4" w:semiHidden="1" w:uiPriority="9" w:unhideWhenUsed="1" w:qFormat="1"/>
+    <w:lsdException w:name="heading 5" w:semiHidden="1" w:uiPriority="9" w:unhideWhenUsed="1" w:qFormat="1"/>
+    <w:lsdException w:name="heading 6" w:semiHidden="1" w:uiPriority="9" w:unhideWhenUsed="1" w:qFormat="1"/>
+    <w:lsdException w:name="heading 7" w:semiHidden="1" w:uiPriority="9" w:unhideWhenUsed="1" w:qFormat="1"/>
+    <w:lsdException w:name="heading 8" w:semiHidden="1" w:uiPriority="9" w:unhideWhenUsed="1" w:qFormat="1"/>
+    <w:lsdException w:name="heading 9" w:semiHidden="1" w:uiPriority="9" w:unhideWhenUsed="1" w:qFormat="1"/>
+    <w:lsdException w:name="index 1" w:semiHidden="1" w:unhideWhenUsed="1"/>
+    <w:lsdException w:name="index 2" w:semiHidden="1" w:unhideWhenUsed="1"/>
+    <w:lsdException w:name="index 3" w:semiHidden="1" w:unhideWhenUsed="1"/>
+    <w:lsdException w:name="index 4" w:semiHidden="1" w:unhideWhenUsed="1"/>
+    <w:lsdException w:name="index 5" w:semiHidden="1" w:unhideWhenUsed="1"/>
+    <w:lsdException w:name="index 6" w:semiHidden="1" w:unhideWhenUsed="1"/>
+    <w:lsdException w:name="index 7" w:semiHidden="1" w:unhideWhenUsed="1"/>
+    <w:lsdException w:name="index 8" w:semiHidden="1" w:unhideWhenUsed="1"/>
+    <w:lsdException w:name="index 9" w:semiHidden="1" w:unhideWhenUsed="1"/>
+    <w:lsdException w:name="toc 1" w:semiHidden="1" w:uiPriority="39" w:unhideWhenUsed="1"/>
+    <w:lsdException w:name="toc 2" w:semiHidden="1" w:uiPriority="39" w:unhideWhenUsed="1"/>
+    <w:lsdException w:name="toc 3" w:semiHidden="1" w:uiPriority="39" w:unhideWhenUsed="1"/>
+    <w:lsdException w:name="toc 4" w:semiHidden="1" w:uiPriority="39" w:unhideWhenUsed="1"/>
+    <w:lsdException w:name="toc 5" w:semiHidden="1" w:uiPriority="39" w:unhideWhenUsed="1"/>
+    <w:lsdException w:name="toc 6" w:semiHidden="1" w:uiPriority="39" w:unhideWhenUsed="1"/>
+    <w:lsdException w:name="toc 7" w:semiHidden="1" w:uiPriority="39" w:unhideWhenUsed="1"/>
+    <w:lsdException w:name="toc 8" w:semiHidden="1" w:uiPriority="39" w:unhideWhenUsed="1"/>
+    <w:lsdException w:name="toc 9" w:semiHidden="1" w:uiPriority="39" w:unhideWhenUsed="1"/>
+    <w:lsdException w:name="Normal Indent" w:semiHidden="1" w:unhideWhenUsed="1"/>
+    <w:lsdException w:name="footnote text" w:semiHidden="1" w:unhideWhenUsed="1"/>
+    <w:lsdException w:name="annotation text" w:semiHidden="1" w:unhideWhenUsed="1"/>
+    <w:lsdException w:name="header" w:semiHidden="1" w:unhideWhenUsed="1"/>
+    <w:lsdException w:name="footer" w:semiHidden="1" w:unhideWhenUsed="1"/>
+    <w:lsdException w:name="index heading" w:semiHidden="1" w:unhideWhenUsed="1"/>
+    <w:lsdException w:name="caption" w:semiHidden="1" w:uiPriority="35" w:unhideWhenUsed="1" w:qFormat="1"/>
+    <w:lsdException w:name="table of figures" w:semiHidden="1" w:unhideWhenUsed="1"/>
+    <w:lsdException w:name="envelope address" w:semiHidden="1" w:unhideWhenUsed="1"/>
+    <w:lsdException w:name="envelope return" w:semiHidden="1" w:unhideWhenUsed="1"/>
+    <w:lsdException w:name="footnote reference" w:semiHidden="1" w:unhideWhenUsed="1"/>
+    <w:lsdException w:name="annotation reference" w:semiHidden="1" w:unhideWhenUsed="1"/>
+    <w:lsdException w:name="line number" w:semiHidden="1" w:unhideWhenUsed="1"/>
+    <w:lsdException w:name="page number" w:semiHidden="1" w:unhideWhenUsed="1"/>
+    <w:lsdException w:name="endnote reference" w:semiHidden="1" w:unhideWhenUsed="1"/>
+    <w:lsdException w:name="endnote text" w:semiHidden="1" w:unhideWhenUsed="1"/>
+    <w:lsdException w:name="table of authorities" w:semiHidden="1" w:unhideWhenUsed="1"/>
+    <w:lsdException w:name="macro" w:semiHidden="1" w:unhideWhenUsed="1"/>
+    <w:lsdException w:name="toa heading" w:semiHidden="1" w:unhideWhenUsed="1"/>
+    <w:lsdException w:name="List" w:semiHidden="1" w:unhideWhenUsed="1"/>
+    <w:lsdException w:name="List Bullet" w:semiHidden="1" w:unhideWhenUsed="1"/>
+    <w:lsdException w:name="List Number" w:semiHidden="1" w:unhideWhenUsed="1"/>
+    <w:lsdException w:name="List 2" w:semiHidden="1" w:unhideWhenUsed="1"/>
+    <w:lsdException w:name="List 3" w:semiHidden="1" w:unhideWhenUsed="1"/>
+    <w:lsdException w:name="List 4" w:semiHidden="1" w:unhideWhenUsed="1"/>
+    <w:lsdException w:name="List 5" w:semiHidden="1" w:unhideWhenUsed="1"/>
+    <w:lsdException w:name="List Bullet 2" w:semiHidden="1" w:unhideWhenUsed="1"/>
+    <w:lsdException w:name="List Bullet 3" w:semiHidden="1" w:unhideWhenUsed="1"/>
+    <w:lsdException w:name="List Bullet 4" w:semiHidden="1" w:unhideWhenUsed="1"/>
+    <w:lsdException w:name="List Bullet 5" w:semiHidden="1" w:unhideWhenUsed="1"/>
+    <w:lsdException w:name="List Number 2" w:semiHidden="1" w:unhideWhenUsed="1"/>
+    <w:lsdException w:name="List Number 3" w:semiHidden="1" w:unhideWhenUsed="1"/>
+    <w:lsdException w:name="List Number 4" w:semiHidden="1" w:unhideWhenUsed="1"/>
+    <w:lsdException w:name="List Number 5" w:semiHidden="1" w:unhideWhenUsed="1"/>
+    <w:lsdException w:name="Title" w:uiPriority="10" w:qFormat="1"/>
+    <w:lsdException w:name="Closing" w:semiHidden="1" w:unhideWhenUsed="1"/>
+    <w:lsdException w:name="Signature" w:semiHidden="1" w:unhideWhenUsed="1"/>
+    <w:lsdException w:name="Default Paragraph Font" w:semiHidden="1" w:uiPriority="1" w:unhideWhenUsed="1"/>
+    <w:lsdException w:name="Body Text" w:semiHidden="1" w:unhideWhenUsed="1"/>
+    <w:lsdException w:name="Body Text Indent" w:semiHidden="1" w:unhideWhenUsed="1"/>
+    <w:lsdException w:name="List Continue" w:semiHidden="1" w:unhideWhenUsed="1"/>
+    <w:lsdException w:name="List Continue 2" w:semiHidden="1" w:unhideWhenUsed="1"/>
+    <w:lsdException w:name="List Continue 3" w:semiHidden="1" w:unhideWhenUsed="1"/>
+    <w:lsdException w:name="List Continue 4" w:semiHidden="1" w:unhideWhenUsed="1"/>
+    <w:lsdException w:name="List Continue 5" w:semiHidden="1" w:unhideWhenUsed="1"/>
+    <w:lsdException w:name="Message Header" w:semiHidden="1" w:unhideWhenUsed="1"/>
+    <w:lsdException w:name="Subtitle" w:uiPriority="11" w:qFormat="1"/>
+    <w:lsdException w:name="Salutation" w:semiHidden="1" w:unhideWhenUsed="1"/>
+    <w:lsdException w:name="Date" w:semiHidden="1" w:unhideWhenUsed="1"/>
+    <w:lsdException w:name="Body Text First Indent" w:semiHidden="1" w:unhideWhenUsed="1"/>
+    <w:lsdException w:name="Body Text First Indent 2" w:semiHidden="1" w:unhideWhenUsed="1"/>
+    <w:lsdException w:name="Note Heading" w:semiHidden="1" w:unhideWhenUsed="1"/>
+    <w:lsdException w:name="Body Text 2" w:semiHidden="1" w:unhideWhenUsed="1"/>
+    <w:lsdException w:name="Body Text 3" w:semiHidden="1" w:unhideWhenUsed="1"/>
+    <w:lsdException w:name="Body Text Indent 2" w:semiHidden="1" w:unhideWhenUsed="1"/>
+    <w:lsdException w:name="Body Text Indent 3" w:semiHidden="1" w:unhideWhenUsed="1"/>
+    <w:lsdException w:name="Block Text" w:semiHidden="1" w:unhideWhenUsed="1"/>
+    <w:lsdException w:name="Hyperlink" w:semiHidden="1" w:unhideWhenUsed="1"/>
+    <w:lsdException w:name="FollowedHyperlink" w:semiHidden="1" w:unhideWhenUsed="1"/>
+    <w:lsdException w:name="Strong" w:uiPriority="22" w:qFormat="1"/>
+    <w:lsdException w:name="Emphasis" w:uiPriority="20" w:qFormat="1"/>
+    <w:lsdException w:name="Document Map" w:semiHidden="1" w:unhideWhenUsed="1"/>
+    <w:lsdException w:name="Plain Text" w:semiHidden="1" w:unhideWhenUsed="1"/>
+    <w:lsdException w:name="E-mail Signature" w:semiHidden="1" w:unhideWhenUsed="1"/>
+    <w:lsdException w:name="HTML Top of Form" w:semiHidden="1" w:unhideWhenUsed="1"/>
+    <w:lsdException w:name="HTML Bottom of Form" w:semiHidden="1" w:unhideWhenUsed="1"/>
+    <w:lsdException w:name="Normal (Web)" w:semiHidden="1" w:unhideWhenUsed="1"/>
+    <w:lsdException w:name="HTML Acronym" w:semiHidden="1" w:unhideWhenUsed="1"/>
+    <w:lsdException w:name="HTML Address" w:semiHidden="1" w:unhideWhenUsed="1"/>
+    <w:lsdException w:name="HTML Cite" w:semiHidden="1" w:unhideWhenUsed="1"/>
+    <w:lsdException w:name="HTML Code" w:semiHidden="1" w:unhideWhenUsed="1"/>
+    <w:lsdException w:name="HTML Definition" w:semiHidden="1" w:unhideWhenUsed="1"/>
+    <w:lsdException w:name="HTML Keyboard" w:semiHidden="1" w:unhideWhenUsed="1"/>
+    <w:lsdException w:name="HTML Preformatted" w:semiHidden="1" w:unhideWhenUsed="1"/>
+    <w:lsdException w:name="HTML Sample" w:semiHidden="1" w:unhideWhenUsed="1"/>
+    <w:lsdException w:name="HTML Typewriter" w:semiHidden="1" w:unhideWhenUsed="1"/>
+    <w:lsdException w:name="HTML Variable" w:semiHidden="1" w:unhideWhenUsed="1"/>
+    <w:lsdException w:name="Normal Table" w:semiHidden="1" w:unhideWhenUsed="1"/>
+    <w:lsdException w:name="annotation subject" w:semiHidden="1" w:unhideWhenUsed="1"/>
+    <w:lsdException w:name="No List" w:semiHidden="1" w:unhideWhenUsed="1"/>
+    <w:lsdException w:name="Outline List 1" w:semiHidden="1" w:unhideWhenUsed="1"/>
+    <w:lsdException w:name="Outline List 2" w:semiHidden="1" w:unhideWhenUsed="1"/>
+    <w:lsdException w:name="Outline List 3" w:semiHidden="1" w:unhideWhenUsed="1"/>
+    <w:lsdException w:name="Table Simple 1" w:semiHidden="1" w:unhideWhenUsed="1"/>
+    <w:lsdException w:name="Table Simple 2" w:semiHidden="1" w:unhideWhenUsed="1"/>
+    <w:lsdException w:name="Table Simple 3" w:semiHidden="1" w:unhideWhenUsed="1"/>
+    <w:lsdException w:name="Table Classic 1" w:semiHidden="1" w:unhideWhenUsed="1"/>
+    <w:lsdException w:name="Table Classic 2" w:semiHidden="1" w:unhideWhenUsed="1"/>
+    <w:lsdException w:name="Table Classic 3" w:semiHidden="1" w:unhideWhenUsed="1"/>
+    <w:lsdException w:name="Table Classic 4" w:semiHidden="1" w:unhideWhenUsed="1"/>
+    <w:lsdException w:name="Table Colorful 1" w:semiHidden="1" w:unhideWhenUsed="1"/>
+    <w:lsdException w:name="Table Colorful 2" w:semiHidden="1" w:unhideWhenUsed="1"/>
+    <w:lsdException w:name="Table Colorful 3" w:semiHidden="1" w:unhideWhenUsed="1"/>
+    <w:lsdException w:name="Table Columns 1" w:semiHidden="1" w:unhideWhenUsed="1"/>
+    <w:lsdException w:name="Table Columns 2" w:semiHidden="1" w:unhideWhenUsed="1"/>
+    <w:lsdException w:name="Table Columns 3" w:semiHidden="1" w:unhideWhenUsed="1"/>
+    <w:lsdException w:name="Table Columns 4" w:semiHidden="1" w:unhideWhenUsed="1"/>
+    <w:lsdException w:name="Table Columns 5" w:semiHidden="1" w:unhideWhenUsed="1"/>
+    <w:lsdException w:name="Table Grid 1" w:semiHidden="1" w:unhideWhenUsed="1"/>
+    <w:lsdException w:name="Table Grid 2" w:semiHidden="1" w:unhideWhenUsed="1"/>
+    <w:lsdException w:name="Table Grid 3" w:semiHidden="1" w:unhideWhenUsed="1"/>
+    <w:lsdException w:name="Table Grid 4" w:semiHidden="1" w:unhideWhenUsed="1"/>
+    <w:lsdException w:name="Table Grid 5" w:semiHidden="1" w:unhideWhenUsed="1"/>
+    <w:lsdException w:name="Table Grid 6" w:semiHidden="1" w:unhideWhenUsed="1"/>
+    <w:lsdException w:name="Table Grid 7" w:semiHidden="1" w:unhideWhenUsed="1"/>
+    <w:lsdException w:name="Table Grid 8" w:semiHidden="1" w:unhideWhenUsed="1"/>
+    <w:lsdException w:name="Table List 1" w:semiHidden="1" w:unhideWhenUsed="1"/>
+    <w:lsdException w:name="Table List 2" w:semiHidden="1" w:unhideWhenUsed="1"/>
+    <w:lsdException w:name="Table List 3" w:semiHidden="1" w:unhideWhenUsed="1"/>
+    <w:lsdException w:name="Table List 4" w:semiHidden="1" w:unhideWhenUsed="1"/>
+    <w:lsdException w:name="Table List 5" w:semiHidden="1" w:unhideWhenUsed="1"/>
+    <w:lsdException w:name="Table List 6" w:semiHidden="1" w:unhideWhenUsed="1"/>
+    <w:lsdException w:name="Table List 7" w:semiHidden="1" w:unhideWhenUsed="1"/>
+    <w:lsdException w:name="Table List 8" w:semiHidden="1" w:unhideWhenUsed="1"/>
+    <w:lsdException w:name="Table 3D effects 1" w:semiHidden="1" w:unhideWhenUsed="1"/>
+    <w:lsdException w:name="Table 3D effects 2" w:semiHidden="1" w:unhideWhenUsed="1"/>
+    <w:lsdException w:name="Table 3D effects 3" w:semiHidden="1" w:unhideWhenUsed="1"/>
+    <w:lsdException w:name="Table Contemporary" w:semiHidden="1" w:unhideWhenUsed="1"/>
+    <w:lsdException w:name="Table Elegant" w:semiHidden="1" w:unhideWhenUsed="1"/>
+    <w:lsdException w:name="Table Professional" w:semiHidden="1" w:unhideWhenUsed="1"/>
+    <w:lsdException w:name="Table Subtle 1" w:semiHidden="1" w:unhideWhenUsed="1"/>
+    <w:lsdException w:name="Table Subtle 2" w:semiHidden="1" w:unhideWhenUsed="1"/>
+    <w:lsdException w:name="Table Web 1" w:semiHidden="1" w:unhideWhenUsed="1"/>
+    <w:lsdException w:name="Table Web 2" w:semiHidden="1" w:unhideWhenUsed="1"/>
+    <w:lsdException w:name="Table Web 3" w:semiHidden="1" w:unhideWhenUsed="1"/>
+    <w:lsdException w:name="Balloon Text" w:semiHidden="1" w:unhideWhenUsed="1"/>
+    <w:lsdException w:name="Table Grid" w:uiPriority="39"/>
+    <w:lsdException w:name="Table Theme" w:semiHidden="1" w:unhideWhenUsed="1"/>
+    <w:lsdException w:name="Placeholder Text" w:semiHidden="1"/>
+    <w:lsdException w:name="No Spacing" w:uiPriority="1" w:qFormat="1"/>
+    <w:lsdException w:name="Light Shading" w:uiPriority="60"/>
+    <w:lsdException w:name="Light List" w:uiPriority="61"/>
+    <w:lsdException w:name="Light Grid" w:uiPriority="62"/>
+    <w:lsdException w:name="Medium Shading 1" w:uiPriority="63"/>
+    <w:lsdException w:name="Medium Shading 2" w:uiPriority="64"/>
+    <w:lsdException w:name="Medium List 1" w:uiPriority="65"/>
+    <w:lsdException w:name="Medium List 2" w:uiPriority="66"/>
+    <w:lsdException w:name="Medium Grid 1" w:uiPriority="67"/>
+    <w:lsdException w:name="Medium Grid 2" w:uiPriority="68"/>
+    <w:lsdException w:name="Medium Grid 3" w:uiPriority="69"/>
+    <w:lsdException w:name="Dark List" w:uiPriority="70"/>
+    <w:lsdException w:name="Colorful Shading" w:uiPriority="71"/>
+    <w:lsdException w:name="Colorful List" w:uiPriority="72"/>
+    <w:lsdException w:name="Colorful Grid" w:uiPriority="73"/>
+    <w:lsdException w:name="Light Shading Accent 1" w:uiPriority="60"/>
+    <w:lsdException w:name="Light List Accent 1" w:uiPriority="61"/>
+    <w:lsdException w:name="Light Grid Accent 1" w:uiPriority="62"/>
+    <w:lsdException w:name="Medium Shading 1 Accent 1" w:uiPriority="63"/>
+    <w:lsdException w:name="Medium Shading 2 Accent 1" w:uiPriority="64"/>
+    <w:lsdException w:name="Medium List 1 Accent 1" w:uiPriority="65"/>
+    <w:lsdException w:name="Revision" w:semiHidden="1"/>
+    <w:lsdException w:name="List Paragraph" w:uiPriority="34" w:qFormat="1"/>
+    <w:lsdException w:name="Quote" w:uiPriority="29" w:qFormat="1"/>
+    <w:lsdException w:name="Intense Quote" w:uiPriority="30" w:qFormat="1"/>
+    <w:lsdException w:name="Medium List 2 Accent 1" w:uiPriority="66"/>
+    <w:lsdException w:name="Medium Grid 1 Accent 1" w:uiPriority="67"/>
+    <w:lsdException w:name="Medium Grid 2 Accent 1" w:uiPriority="68"/>
+    <w:lsdException w:name="Medium Grid 3 Accent 1" w:uiPriority="69"/>
+    <w:lsdException w:name="Dark List Accent 1" w:uiPriority="70"/>
+    <w:lsdException w:name="Colorful Shading Accent 1" w:uiPriority="71"/>
+    <w:lsdException w:name="Colorful List Accent 1" w:uiPriority="72"/>
+    <w:lsdException w:name="Colorful Grid Accent 1" w:uiPriority="73"/>
+    <w:lsdException w:name="Light Shading Accent 2" w:uiPriority="60"/>
+    <w:lsdException w:name="Light List Accent 2" w:uiPriority="61"/>
+    <w:lsdException w:name="Light Grid Accent 2" w:uiPriority="62"/>
+    <w:lsdException w:name="Medium Shading 1 Accent 2" w:uiPriority="63"/>
+    <w:lsdException w:name="Medium Shading 2 Accent 2" w:uiPriority="64"/>
+    <w:lsdException w:name="Medium List 1 Accent 2" w:uiPriority="65"/>
+    <w:lsdException w:name="Medium List 2 Accent 2" w:uiPriority="66"/>
+    <w:lsdException w:name="Medium Grid 1 Accent 2" w:uiPriority="67"/>
+    <w:lsdException w:name="Medium Grid 2 Accent 2" w:uiPriority="68"/>
+    <w:lsdException w:name="Medium Grid 3 Accent 2" w:uiPriority="69"/>
+    <w:lsdException w:name="Dark List Accent 2" w:uiPriority="70"/>
+    <w:lsdException w:name="Colorful Shading Accent 2" w:uiPriority="71"/>
+    <w:lsdException w:name="Colorful List Accent 2" w:uiPriority="72"/>
+    <w:lsdException w:name="Colorful Grid Accent 2" w:uiPriority="73"/>
+    <w:lsdException w:name="Light Shading Accent 3" w:uiPriority="60"/>
+    <w:lsdException w:name="Light List Accent 3" w:uiPriority="61"/>
+    <w:lsdException w:name="Light Grid Accent 3" w:uiPriority="62"/>
+    <w:lsdException w:name="Medium Shading 1 Accent 3" w:uiPriority="63"/>
+    <w:lsdException w:name="Medium Shading 2 Accent 3" w:uiPriority="64"/>
+    <w:lsdException w:name="Medium List 1 Accent 3" w:uiPriority="65"/>
+    <w:lsdException w:name="Medium List 2 Accent 3" w:uiPriority="66"/>
+    <w:lsdException w:name="Medium Grid 1 Accent 3" w:uiPriority="67"/>
+    <w:lsdException w:name="Medium Grid 2 Accent 3" w:uiPriority="68"/>
+    <w:lsdException w:name="Medium Grid 3 Accent 3" w:uiPriority="69"/>
+    <w:lsdException w:name="Dark List Accent 3" w:uiPriority="70"/>
+    <w:lsdException w:name="Colorful Shading Accent 3" w:uiPriority="71"/>
+    <w:lsdException w:name="Colorful List Accent 3" w:uiPriority="72"/>
+    <w:lsdException w:name="Colorful Grid Accent 3" w:uiPriority="73"/>
+    <w:lsdException w:name="Light Shading Accent 4" w:uiPriority="60"/>
+    <w:lsdException w:name="Light List Accent 4" w:uiPriority="61"/>
+    <w:lsdException w:name="Light Grid Accent 4" w:uiPriority="62"/>
+    <w:lsdException w:name="Medium Shading 1 Accent 4" w:uiPriority="63"/>
+    <w:lsdException w:name="Medium Shading 2 Accent 4" w:uiPriority="64"/>
+    <w:lsdException w:name="Medium List 1 Accent 4" w:uiPriority="65"/>
+    <w:lsdException w:name="Medium List 2 Accent 4" w:uiPriority="66"/>
+    <w:lsdException w:name="Medium Grid 1 Accent 4" w:uiPriority="67"/>
+    <w:lsdException w:name="Medium Grid 2 Accent 4" w:uiPriority="68"/>
+    <w:lsdException w:name="Medium Grid 3 Accent 4" w:uiPriority="69"/>
+    <w:lsdException w:name="Dark List Accent 4" w:uiPriority="70"/>
+    <w:lsdException w:name="Colorful Shading Accent 4" w:uiPriority="71"/>
+    <w:lsdException w:name="Colorful List Accent 4" w:uiPriority="72"/>
+    <w:lsdException w:name="Colorful Grid Accent 4" w:uiPriority="73"/>
+    <w:lsdException w:name="Light Shading Accent 5" w:uiPriority="60"/>
+    <w:lsdException w:name="Light List Accent 5" w:uiPriority="61"/>
+    <w:lsdException w:name="Light Grid Accent 5" w:uiPriority="62"/>
+    <w:lsdException w:name="Medium Shading 1 Accent 5" w:uiPriority="63"/>
+    <w:lsdException w:name="Medium Shading 2 Accent 5" w:uiPriority="64"/>
+    <w:lsdException w:name="Medium List 1 Accent 5" w:uiPriority="65"/>
+    <w:lsdException w:name="Medium List 2 Accent 5" w:uiPriority="66"/>
+    <w:lsdException w:name="Medium Grid 1 Accent 5" w:uiPriority="67"/>
+    <w:lsdException w:name="Medium Grid 2 Accent 5" w:uiPriority="68"/>
+    <w:lsdException w:name="Medium Grid 3 Accent 5" w:uiPriority="69"/>
+    <w:lsdException w:name="Dark List Accent 5" w:uiPriority="70"/>
+    <w:lsdException w:name="Colorful Shading Accent 5" w:uiPriority="71"/>
+    <w:lsdException w:name="Colorful List Accent 5" w:uiPriority="72"/>
+    <w:lsdException w:name="Colorful Grid Accent 5" w:uiPriority="73"/>
+    <w:lsdException w:name="Light Shading Accent 6" w:uiPriority="60"/>
+    <w:lsdException w:name="Light List Accent 6" w:uiPriority="61"/>
+    <w:lsdException w:name="Light Grid Accent 6" w:uiPriority="62"/>
+    <w:lsdException w:name="Medium Shading 1 Accent 6" w:uiPriority="63"/>
+    <w:lsdException w:name="Medium Shading 2 Accent 6" w:uiPriority="64"/>
+    <w:lsdException w:name="Medium List 1 Accent 6" w:uiPriority="65"/>
+    <w:lsdException w:name="Medium List 2 Accent 6" w:uiPriority="66"/>
+    <w:lsdException w:name="Medium Grid 1 Accent 6" w:uiPriority="67"/>
+    <w:lsdException w:name="Medium Grid 2 Accent 6" w:uiPriority="68"/>
+    <w:lsdException w:name="Medium Grid 3 Accent 6" w:uiPriority="69"/>
+    <w:lsdException w:name="Dark List Accent 6" w:uiPriority="70"/>
+    <w:lsdException w:name="Colorful Shading Accent 6" w:uiPriority="71"/>
+    <w:lsdException w:name="Colorful List Accent 6" w:uiPriority="72"/>
+    <w:lsdException w:name="Colorful Grid Accent 6" w:uiPriority="73"/>
+    <w:lsdException w:name="Subtle Emphasis" w:uiPriority="19" w:qFormat="1"/>
+    <w:lsdException w:name="Intense Emphasis" w:uiPriority="21" w:qFormat="1"/>
+    <w:lsdException w:name="Subtle Reference" w:uiPriority="31" w:qFormat="1"/>
+    <w:lsdException w:name="Intense Reference" w:uiPriority="32" w:qFormat="1"/>
+    <w:lsdException w:name="Book Title" w:uiPriority="33" w:qFormat="1"/>
+    <w:lsdException w:name="Bibliography" w:semiHidden="1" w:uiPriority="37" w:unhideWhenUsed="1"/>
+    <w:lsdException w:name="TOC Heading" w:semiHidden="1" w:uiPriority="39" w:unhideWhenUsed="1" w:qFormat="1"/>
+    <w:lsdException w:name="Plain Table 1" w:uiPriority="41"/>
+    <w:lsdException w:name="Plain Table 2" w:uiPriority="42"/>
+    <w:lsdException w:name="Plain Table 3" w:uiPriority="43"/>
+    <w:lsdException w:name="Plain Table 4" w:uiPriority="44"/>
+    <w:lsdException w:name="Plain Table 5" w:uiPriority="45"/>
+    <w:lsdException w:name="Grid Table Light" w:uiPriority="40"/>
+    <w:lsdException w:name="Grid Table 1 Light" w:uiPriority="46"/>
+    <w:lsdException w:name="Grid Table 2" w:uiPriority="47"/>
+    <w:lsdException w:name="Grid Table 3" w:uiPriority="48"/>
+    <w:lsdException w:name="Grid Table 4" w:uiPriority="49"/>
+    <w:lsdException w:name="Grid Table 5 Dark" w:uiPriority="50"/>
+    <w:lsdException w:name="Grid Table 6 Colorful" w:uiPriority="51"/>
+    <w:lsdException w:name="Grid Table 7 Colorful" w:uiPriority="52"/>
+    <w:lsdException w:name="Grid Table 1 Light Accent 1" w:uiPriority="46"/>
+    <w:lsdException w:name="Grid Table 2 Accent 1" w:uiPriority="47"/>
+    <w:lsdException w:name="Grid Table 3 Accent 1" w:uiPriority="48"/>
+    <w:lsdException w:name="Grid Table 4 Accent 1" w:uiPriority="49"/>
+    <w:lsdException w:name="Grid Table 5 Dark Accent 1" w:uiPriority="50"/>
+    <w:lsdException w:name="Grid Table 6 Colorful Accent 1" w:uiPriority="51"/>
+    <w:lsdException w:name="Grid Table 7 Colorful Accent 1" w:uiPriority="52"/>
+    <w:lsdException w:name="Grid Table 1 Light Accent 2" w:uiPriority="46"/>
+    <w:lsdException w:name="Grid Table 2 Accent 2" w:uiPriority="47"/>
+    <w:lsdException w:name="Grid Table 3 Accent 2" w:uiPriority="48"/>
+    <w:lsdException w:name="Grid Table 4 Accent 2" w:uiPriority="49"/>
+    <w:lsdException w:name="Grid Table 5 Dark Accent 2" w:uiPriority="50"/>
+    <w:lsdException w:name="Grid Table 6 Colorful Accent 2" w:uiPriority="51"/>
+    <w:lsdException w:name="Grid Table 7 Colorful Accent 2" w:uiPriority="52"/>
+    <w:lsdException w:name="Grid Table 1 Light Accent 3" w:uiPriority="46"/>
+    <w:lsdException w:name="Grid Table 2 Accent 3" w:uiPriority="47"/>
+    <w:lsdException w:name="Grid Table 3 Accent 3" w:uiPriority="48"/>
+    <w:lsdException w:name="Grid Table 4 Accent 3" w:uiPriority="49"/>
+    <w:lsdException w:name="Grid Table 5 Dark Accent 3" w:uiPriority="50"/>
+    <w:lsdException w:name="Grid Table 6 Colorful Accent 3" w:uiPriority="51"/>
+    <w:lsdException w:name="Grid Table 7 Colorful Accent 3" w:uiPriority="52"/>
+    <w:lsdException w:name="Grid Table 1 Light Accent 4" w:uiPriority="46"/>
+    <w:lsdException w:name="Grid Table 2 Accent 4" w:uiPriority="47"/>
+    <w:lsdException w:name="Grid Table 3 Accent 4" w:uiPriority="48"/>
+    <w:lsdException w:name="Grid Table 4 Accent 4" w:uiPriority="49"/>
+    <w:lsdException w:name="Grid Table 5 Dark Accent 4" w:uiPriority="50"/>
+    <w:lsdException w:name="Grid Table 6 Colorful Accent 4" w:uiPriority="51"/>
+    <w:lsdException w:name="Grid Table 7 Colorful Accent 4" w:uiPriority="52"/>
+    <w:lsdException w:name="Grid Table 1 Light Accent 5" w:uiPriority="46"/>
+    <w:lsdException w:name="Grid Table 2 Accent 5" w:uiPriority="47"/>
+    <w:lsdException w:name="Grid Table 3 Accent 5" w:uiPriority="48"/>
+    <w:lsdException w:name="Grid Table 4 Accent 5" w:uiPriority="49"/>
+    <w:lsdException w:name="Grid Table 5 Dark Accent 5" w:uiPriority="50"/>
+    <w:lsdException w:name="Grid Table 6 Colorful Accent 5" w:uiPriority="51"/>
+    <w:lsdException w:name="Grid Table 7 Colorful Accent 5" w:uiPriority="52"/>
+    <w:lsdException w:name="Grid Table 1 Light Accent 6" w:uiPriority="46"/>
+    <w:lsdException w:name="Grid Table 2 Accent 6" w:uiPriority="47"/>
+    <w:lsdException w:name="Grid Table 3 Accent 6" w:uiPriority="48"/>
+    <w:lsdException w:name="Grid Table 4 Accent 6" w:uiPriority="49"/>
+    <w:lsdException w:name="Grid Table 5 Dark Accent 6" w:uiPriority="50"/>
+    <w:lsdException w:name="Grid Table 6 Colorful Accent 6" w:uiPriority="51"/>
+    <w:lsdException w:name="Grid Table 7 Colorful Accent 6" w:uiPriority="52"/>
+    <w:lsdException w:name="List Table 1 Light" w:uiPriority="46"/>
+    <w:lsdException w:name="List Table 2" w:uiPriority="47"/>
+    <w:lsdException w:name="List Table 3" w:uiPriority="48"/>
+    <w:lsdException w:name="List Table 4" w:uiPriority="49"/>
+    <w:lsdException w:name="List Table 5 Dark" w:uiPriority="50"/>
+    <w:lsdException w:name="List Table 6 Colorful" w:uiPriority="51"/>
+    <w:lsdException w:name="List Table 7 Colorful" w:uiPriority="52"/>
+    <w:lsdException w:name="List Table 1 Light Accent 1" w:uiPriority="46"/>
+    <w:lsdException w:name="List Table 2 Accent 1" w:uiPriority="47"/>
+    <w:lsdException w:name="List Table 3 Accent 1" w:uiPriority="48"/>
+    <w:lsdException w:name="List Table 4 Accent 1" w:uiPriority="49"/>
+    <w:lsdException w:name="List Table 5 Dark Accent 1" w:uiPriority="50"/>
+    <w:lsdException w:name="List Table 6 Colorful Accent 1" w:uiPriority="51"/>
+    <w:lsdException w:name="List Table 7 Colorful Accent 1" w:uiPriority="52"/>
+    <w:lsdException w:name="List Table 1 Light Accent 2" w:uiPriority="46"/>
+    <w:lsdException w:name="List Table 2 Accent 2" w:uiPriority="47"/>
+    <w:lsdException w:name="List Table 3 Accent 2" w:uiPriority="48"/>
+    <w:lsdException w:name="List Table 4 Accent 2" w:uiPriority="49"/>
+    <w:lsdException w:name="List Table 5 Dark Accent 2" w:uiPriority="50"/>
+    <w:lsdException w:name="List Table 6 Colorful Accent 2" w:uiPriority="51"/>
+    <w:lsdException w:name="List Table 7 Colorful Accent 2" w:uiPriority="52"/>
+    <w:lsdException w:name="List Table 1 Light Accent 3" w:uiPriority="46"/>
+    <w:lsdException w:name="List Table 2 Accent 3" w:uiPriority="47"/>
+    <w:lsdException w:name="List Table 3 Accent 3" w:uiPriority="48"/>
+    <w:lsdException w:name="List Table 4 Accent 3" w:uiPriority="49"/>
+    <w:lsdException w:name="List Table 5 Dark Accent 3" w:uiPriority="50"/>
+    <w:lsdException w:name="List Table 6 Colorful Accent 3" w:uiPriority="51"/>
+    <w:lsdException w:name="List Table 7 Colorful Accent 3" w:uiPriority="52"/>
+    <w:lsdException w:name="List Table 1 Light Accent 4" w:uiPriority="46"/>
+    <w:lsdException w:name="List Table 2 Accent 4" w:uiPriority="47"/>
+    <w:lsdException w:name="List Table 3 Accent 4" w:uiPriority="48"/>
+    <w:lsdException w:name="List Table 4 Accent 4" w:uiPriority="49"/>
+    <w:lsdException w:name="List Table 5 Dark Accent 4" w:uiPriority="50"/>
+    <w:lsdException w:name="List Table 6 Colorful Accent 4" w:uiPriority="51"/>
+    <w:lsdException w:name="List Table 7 Colorful Accent 4" w:uiPriority="52"/>
+    <w:lsdException w:name="List Table 1 Light Accent 5" w:uiPriority="46"/>
+    <w:lsdException w:name="List Table 2 Accent 5" w:uiPriority="47"/>
+    <w:lsdException w:name="List Table 3 Accent 5" w:uiPriority="48"/>
+    <w:lsdException w:name="List Table 4 Accent 5" w:uiPriority="49"/>
+    <w:lsdException w:name="List Table 5 Dark Accent 5" w:uiPriority="50"/>
+    <w:lsdException w:name="List Table 6 Colorful Accent 5" w:uiPriority="51"/>
+    <w:lsdException w:name="List Table 7 Colorful Accent 5" w:uiPriority="52"/>
+    <w:lsdException w:name="List Table 1 Light Accent 6" w:uiPriority="46"/>
+    <w:lsdException w:name="List Table 2 Accent 6" w:uiPriority="47"/>
+    <w:lsdException w:name="List Table 3 Accent 6" w:uiPriority="48"/>
+    <w:lsdException w:name="List Table 4 Accent 6" w:uiPriority="49"/>
+    <w:lsdException w:name="List Table 5 Dark Accent 6" w:uiPriority="50"/>
+    <w:lsdException w:name="List Table 6 Colorful Accent 6" w:uiPriority="51"/>
+    <w:lsdException w:name="List Table 7 Colorful Accent 6" w:uiPriority="52"/>
   </w:latentStyles>
   <w:style w:type="paragraph" w:default="1" w:styleId="Normal">
     <w:name w:val="Normal"/>
@@ -1437,7 +1830,7 @@
   <a:extraClrSchemeLst/>
   <a:extLst>
     <a:ext uri="{05A4C25C-085E-4340-85A3-A5531E510DB2}">
-      <thm15:themeFamily xmlns:thm15="http://schemas.microsoft.com/office/thememl/2012/main" xmlns="" name="Office Theme" id="{62F939B6-93AF-4DB8-9C6B-D6C7DFDC589F}" vid="{4A3C46E8-61CC-4603-A589-7422A47A8E4A}"/>
+      <thm15:themeFamily xmlns:thm15="http://schemas.microsoft.com/office/thememl/2012/main" name="Office Theme" id="{62F939B6-93AF-4DB8-9C6B-D6C7DFDC589F}" vid="{4A3C46E8-61CC-4603-A589-7422A47A8E4A}"/>
     </a:ext>
   </a:extLst>
 </a:theme>

</xml_diff>